<commit_message>
Added in tests for motor current draw
</commit_message>
<xml_diff>
--- a/ATPs/02_Accumulator_Test.docx
+++ b/ATPs/02_Accumulator_Test.docx
@@ -65,14 +65,14 @@
                               </a:ln>
                               <a:extLst>
                                 <a:ext uri="{909E8E84-426E-40dd-AFC4-6F175D3DCCD1}">
-                                  <a14:hiddenFill xmlns:a14="http://schemas.microsoft.com/office/drawing/2010/main" xmlns:w="http://schemas.openxmlformats.org/wordprocessingml/2006/main" xmlns:w10="urn:schemas-microsoft-com:office:word" xmlns:v="urn:schemas-microsoft-com:vml" xmlns:o="urn:schemas-microsoft-com:office:office" xmlns:mv="urn:schemas-microsoft-com:mac:vml" xmlns:mo="http://schemas.microsoft.com/office/mac/office/2008/main" xmlns="">
+                                  <a14:hiddenFill xmlns="" xmlns:mo="http://schemas.microsoft.com/office/mac/office/2008/main" xmlns:mv="urn:schemas-microsoft-com:mac:vml" xmlns:o="urn:schemas-microsoft-com:office:office" xmlns:v="urn:schemas-microsoft-com:vml" xmlns:w10="urn:schemas-microsoft-com:office:word" xmlns:w="http://schemas.openxmlformats.org/wordprocessingml/2006/main" xmlns:a14="http://schemas.microsoft.com/office/drawing/2010/main">
                                     <a:solidFill>
                                       <a:srgbClr val="FFFFFF"/>
                                     </a:solidFill>
                                   </a14:hiddenFill>
                                 </a:ext>
                                 <a:ext uri="{91240B29-F687-4f45-9708-019B960494DF}">
-                                  <a14:hiddenLine xmlns:a14="http://schemas.microsoft.com/office/drawing/2010/main" xmlns:w="http://schemas.openxmlformats.org/wordprocessingml/2006/main" xmlns:w10="urn:schemas-microsoft-com:office:word" xmlns:v="urn:schemas-microsoft-com:vml" xmlns:o="urn:schemas-microsoft-com:office:office" xmlns:mv="urn:schemas-microsoft-com:mac:vml" xmlns:mo="http://schemas.microsoft.com/office/mac/office/2008/main" xmlns="" w="9525">
+                                  <a14:hiddenLine xmlns="" xmlns:mo="http://schemas.microsoft.com/office/mac/office/2008/main" xmlns:mv="urn:schemas-microsoft-com:mac:vml" xmlns:o="urn:schemas-microsoft-com:office:office" xmlns:v="urn:schemas-microsoft-com:vml" xmlns:w10="urn:schemas-microsoft-com:office:word" xmlns:w="http://schemas.openxmlformats.org/wordprocessingml/2006/main" xmlns:a14="http://schemas.microsoft.com/office/drawing/2010/main" w="9525">
                                     <a:solidFill>
                                       <a:srgbClr val="808080"/>
                                     </a:solidFill>
@@ -133,14 +133,14 @@
                               </a:ln>
                               <a:extLst>
                                 <a:ext uri="{909E8E84-426E-40dd-AFC4-6F175D3DCCD1}">
-                                  <a14:hiddenFill xmlns:a14="http://schemas.microsoft.com/office/drawing/2010/main" xmlns:w="http://schemas.openxmlformats.org/wordprocessingml/2006/main" xmlns:w10="urn:schemas-microsoft-com:office:word" xmlns:v="urn:schemas-microsoft-com:vml" xmlns:o="urn:schemas-microsoft-com:office:office" xmlns:mv="urn:schemas-microsoft-com:mac:vml" xmlns:mo="http://schemas.microsoft.com/office/mac/office/2008/main" xmlns="">
+                                  <a14:hiddenFill xmlns="" xmlns:mo="http://schemas.microsoft.com/office/mac/office/2008/main" xmlns:mv="urn:schemas-microsoft-com:mac:vml" xmlns:o="urn:schemas-microsoft-com:office:office" xmlns:v="urn:schemas-microsoft-com:vml" xmlns:w10="urn:schemas-microsoft-com:office:word" xmlns:w="http://schemas.openxmlformats.org/wordprocessingml/2006/main" xmlns:a14="http://schemas.microsoft.com/office/drawing/2010/main">
                                     <a:solidFill>
                                       <a:srgbClr val="FFFFFF"/>
                                     </a:solidFill>
                                   </a14:hiddenFill>
                                 </a:ext>
                                 <a:ext uri="{91240B29-F687-4f45-9708-019B960494DF}">
-                                  <a14:hiddenLine xmlns:a14="http://schemas.microsoft.com/office/drawing/2010/main" xmlns:w="http://schemas.openxmlformats.org/wordprocessingml/2006/main" xmlns:w10="urn:schemas-microsoft-com:office:word" xmlns:v="urn:schemas-microsoft-com:vml" xmlns:o="urn:schemas-microsoft-com:office:office" xmlns:mv="urn:schemas-microsoft-com:mac:vml" xmlns:mo="http://schemas.microsoft.com/office/mac/office/2008/main" xmlns="" w="9525">
+                                  <a14:hiddenLine xmlns="" xmlns:mo="http://schemas.microsoft.com/office/mac/office/2008/main" xmlns:mv="urn:schemas-microsoft-com:mac:vml" xmlns:o="urn:schemas-microsoft-com:office:office" xmlns:v="urn:schemas-microsoft-com:vml" xmlns:w10="urn:schemas-microsoft-com:office:word" xmlns:w="http://schemas.openxmlformats.org/wordprocessingml/2006/main" xmlns:a14="http://schemas.microsoft.com/office/drawing/2010/main" w="9525">
                                     <a:solidFill>
                                       <a:srgbClr val="000000"/>
                                     </a:solidFill>
@@ -203,7 +203,7 @@
                               </a:ln>
                               <a:extLst>
                                 <a:ext uri="{909E8E84-426E-40dd-AFC4-6F175D3DCCD1}">
-                                  <a14:hiddenFill xmlns:a14="http://schemas.microsoft.com/office/drawing/2010/main" xmlns:w="http://schemas.openxmlformats.org/wordprocessingml/2006/main" xmlns:w10="urn:schemas-microsoft-com:office:word" xmlns:v="urn:schemas-microsoft-com:vml" xmlns:o="urn:schemas-microsoft-com:office:office" xmlns:mv="urn:schemas-microsoft-com:mac:vml" xmlns:mo="http://schemas.microsoft.com/office/mac/office/2008/main" xmlns="">
+                                  <a14:hiddenFill xmlns="" xmlns:mo="http://schemas.microsoft.com/office/mac/office/2008/main" xmlns:mv="urn:schemas-microsoft-com:mac:vml" xmlns:o="urn:schemas-microsoft-com:office:office" xmlns:v="urn:schemas-microsoft-com:vml" xmlns:w10="urn:schemas-microsoft-com:office:word" xmlns:w="http://schemas.openxmlformats.org/wordprocessingml/2006/main" xmlns:a14="http://schemas.microsoft.com/office/drawing/2010/main">
                                     <a:noFill/>
                                   </a14:hiddenFill>
                                 </a:ext>
@@ -338,14 +338,14 @@
                             </a:ln>
                             <a:extLst>
                               <a:ext uri="{909E8E84-426E-40dd-AFC4-6F175D3DCCD1}">
-                                <a14:hiddenFill xmlns:a14="http://schemas.microsoft.com/office/drawing/2010/main" xmlns:w="http://schemas.openxmlformats.org/wordprocessingml/2006/main" xmlns:w10="urn:schemas-microsoft-com:office:word" xmlns:v="urn:schemas-microsoft-com:vml" xmlns:o="urn:schemas-microsoft-com:office:office" xmlns:mv="urn:schemas-microsoft-com:mac:vml" xmlns:mo="http://schemas.microsoft.com/office/mac/office/2008/main" xmlns="">
+                                <a14:hiddenFill xmlns="" xmlns:mo="http://schemas.microsoft.com/office/mac/office/2008/main" xmlns:mv="urn:schemas-microsoft-com:mac:vml" xmlns:o="urn:schemas-microsoft-com:office:office" xmlns:v="urn:schemas-microsoft-com:vml" xmlns:w10="urn:schemas-microsoft-com:office:word" xmlns:w="http://schemas.openxmlformats.org/wordprocessingml/2006/main" xmlns:a14="http://schemas.microsoft.com/office/drawing/2010/main">
                                   <a:solidFill>
                                     <a:srgbClr val="FFFFFF"/>
                                   </a:solidFill>
                                 </a14:hiddenFill>
                               </a:ext>
                               <a:ext uri="{91240B29-F687-4f45-9708-019B960494DF}">
-                                <a14:hiddenLine xmlns:a14="http://schemas.microsoft.com/office/drawing/2010/main" xmlns:w="http://schemas.openxmlformats.org/wordprocessingml/2006/main" xmlns:w10="urn:schemas-microsoft-com:office:word" xmlns:v="urn:schemas-microsoft-com:vml" xmlns:o="urn:schemas-microsoft-com:office:office" xmlns:mv="urn:schemas-microsoft-com:mac:vml" xmlns:mo="http://schemas.microsoft.com/office/mac/office/2008/main" xmlns="" w="9525">
+                                <a14:hiddenLine xmlns="" xmlns:mo="http://schemas.microsoft.com/office/mac/office/2008/main" xmlns:mv="urn:schemas-microsoft-com:mac:vml" xmlns:o="urn:schemas-microsoft-com:office:office" xmlns:v="urn:schemas-microsoft-com:vml" xmlns:w10="urn:schemas-microsoft-com:office:word" xmlns:w="http://schemas.openxmlformats.org/wordprocessingml/2006/main" xmlns:a14="http://schemas.microsoft.com/office/drawing/2010/main" w="9525">
                                   <a:solidFill>
                                     <a:srgbClr val="000000"/>
                                   </a:solidFill>
@@ -531,7 +531,7 @@
                             <a:effectLst/>
                             <a:extLst>
                               <a:ext uri="{91240B29-F687-4f45-9708-019B960494DF}">
-                                <a14:hiddenLine xmlns:a14="http://schemas.microsoft.com/office/drawing/2010/main" xmlns:w="http://schemas.openxmlformats.org/wordprocessingml/2006/main" xmlns:w10="urn:schemas-microsoft-com:office:word" xmlns:v="urn:schemas-microsoft-com:vml" xmlns:o="urn:schemas-microsoft-com:office:office" xmlns:mv="urn:schemas-microsoft-com:mac:vml" xmlns:mo="http://schemas.microsoft.com/office/mac/office/2008/main" xmlns="" w="19050">
+                                <a14:hiddenLine xmlns="" xmlns:mo="http://schemas.microsoft.com/office/mac/office/2008/main" xmlns:mv="urn:schemas-microsoft-com:mac:vml" xmlns:o="urn:schemas-microsoft-com:office:office" xmlns:v="urn:schemas-microsoft-com:vml" xmlns:w10="urn:schemas-microsoft-com:office:word" xmlns:w="http://schemas.openxmlformats.org/wordprocessingml/2006/main" xmlns:a14="http://schemas.microsoft.com/office/drawing/2010/main" w="19050">
                                   <a:solidFill>
                                     <a:srgbClr val="4A7EBB"/>
                                   </a:solidFill>
@@ -541,7 +541,7 @@
                                 </a14:hiddenLine>
                               </a:ext>
                               <a:ext uri="{AF507438-7753-43e0-B8FC-AC1667EBCBE1}">
-                                <a14:hiddenEffects xmlns:a14="http://schemas.microsoft.com/office/drawing/2010/main" xmlns:w="http://schemas.openxmlformats.org/wordprocessingml/2006/main" xmlns:w10="urn:schemas-microsoft-com:office:word" xmlns:v="urn:schemas-microsoft-com:vml" xmlns:o="urn:schemas-microsoft-com:office:office" xmlns:mv="urn:schemas-microsoft-com:mac:vml" xmlns:mo="http://schemas.microsoft.com/office/mac/office/2008/main" xmlns="">
+                                <a14:hiddenEffects xmlns="" xmlns:mo="http://schemas.microsoft.com/office/mac/office/2008/main" xmlns:mv="urn:schemas-microsoft-com:mac:vml" xmlns:o="urn:schemas-microsoft-com:office:office" xmlns:v="urn:schemas-microsoft-com:vml" xmlns:w10="urn:schemas-microsoft-com:office:word" xmlns:w="http://schemas.openxmlformats.org/wordprocessingml/2006/main" xmlns:a14="http://schemas.microsoft.com/office/drawing/2010/main">
                                   <a:effectLst>
                                     <a:outerShdw blurRad="63500" dist="26940" dir="5400000" algn="ctr" rotWithShape="0">
                                       <a:srgbClr val="000000">
@@ -570,7 +570,7 @@
               </mc:Choice>
               <mc:Fallback>
                 <w:pict>
-                  <v:rect w14:anchorId="54F3715A" id="Rectangle 4" o:spid="_x0000_s1026" style="position:absolute;margin-left:21.6pt;margin-top:36pt;width:568.8pt;height:17.6pt;z-index:251659264;visibility:visible;mso-wrap-style:square;mso-width-percent:0;mso-height-percent:0;mso-wrap-distance-left:9pt;mso-wrap-distance-top:0;mso-wrap-distance-right:9pt;mso-wrap-distance-bottom:0;mso-position-horizontal:absolute;mso-position-horizontal-relative:page;mso-position-vertical:absolute;mso-position-vertical-relative:page;mso-width-percent:0;mso-height-percent:0;mso-width-relative:page;mso-height-relative:page;v-text-anchor:top" o:gfxdata="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" fillcolor="#8db3e2 [1311]" stroked="f">
+                  <v:rect w14:anchorId="17FCF78F" id="Rectangle 4" o:spid="_x0000_s1026" style="position:absolute;margin-left:21.6pt;margin-top:36pt;width:568.8pt;height:17.6pt;z-index:251659264;visibility:visible;mso-wrap-style:square;mso-width-percent:0;mso-height-percent:0;mso-wrap-distance-left:9pt;mso-wrap-distance-top:0;mso-wrap-distance-right:9pt;mso-wrap-distance-bottom:0;mso-position-horizontal:absolute;mso-position-horizontal-relative:page;mso-position-vertical:absolute;mso-position-vertical-relative:page;mso-width-percent:0;mso-height-percent:0;mso-width-relative:page;mso-height-relative:page;v-text-anchor:top" o:gfxdata="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" fillcolor="#8db3e2 [1311]" stroked="f">
                     <v:textbox inset=",7.2pt,,7.2pt"/>
                     <w10:wrap anchorx="page" anchory="page"/>
                   </v:rect>
@@ -639,7 +639,7 @@
                               </a:ln>
                               <a:extLst>
                                 <a:ext uri="{909E8E84-426E-40dd-AFC4-6F175D3DCCD1}">
-                                  <a14:hiddenFill xmlns:a14="http://schemas.microsoft.com/office/drawing/2010/main" xmlns:w="http://schemas.openxmlformats.org/wordprocessingml/2006/main" xmlns:w10="urn:schemas-microsoft-com:office:word" xmlns:v="urn:schemas-microsoft-com:vml" xmlns:o="urn:schemas-microsoft-com:office:office" xmlns:mv="urn:schemas-microsoft-com:mac:vml" xmlns:mo="http://schemas.microsoft.com/office/mac/office/2008/main" xmlns="">
+                                  <a14:hiddenFill xmlns="" xmlns:mo="http://schemas.microsoft.com/office/mac/office/2008/main" xmlns:mv="urn:schemas-microsoft-com:mac:vml" xmlns:o="urn:schemas-microsoft-com:office:office" xmlns:v="urn:schemas-microsoft-com:vml" xmlns:w10="urn:schemas-microsoft-com:office:word" xmlns:w="http://schemas.openxmlformats.org/wordprocessingml/2006/main" xmlns:a14="http://schemas.microsoft.com/office/drawing/2010/main">
                                     <a:noFill/>
                                   </a14:hiddenFill>
                                 </a:ext>
@@ -671,7 +671,7 @@
                               </a:ln>
                               <a:extLst>
                                 <a:ext uri="{909E8E84-426E-40dd-AFC4-6F175D3DCCD1}">
-                                  <a14:hiddenFill xmlns:a14="http://schemas.microsoft.com/office/drawing/2010/main" xmlns:w="http://schemas.openxmlformats.org/wordprocessingml/2006/main" xmlns:w10="urn:schemas-microsoft-com:office:word" xmlns:v="urn:schemas-microsoft-com:vml" xmlns:o="urn:schemas-microsoft-com:office:office" xmlns:mv="urn:schemas-microsoft-com:mac:vml" xmlns:mo="http://schemas.microsoft.com/office/mac/office/2008/main" xmlns="">
+                                  <a14:hiddenFill xmlns="" xmlns:mo="http://schemas.microsoft.com/office/mac/office/2008/main" xmlns:mv="urn:schemas-microsoft-com:mac:vml" xmlns:o="urn:schemas-microsoft-com:office:office" xmlns:v="urn:schemas-microsoft-com:vml" xmlns:w10="urn:schemas-microsoft-com:office:word" xmlns:w="http://schemas.openxmlformats.org/wordprocessingml/2006/main" xmlns:a14="http://schemas.microsoft.com/office/drawing/2010/main">
                                     <a:noFill/>
                                   </a14:hiddenFill>
                                 </a:ext>
@@ -693,7 +693,7 @@
               </mc:Choice>
               <mc:Fallback>
                 <w:pict>
-                  <v:group w14:anchorId="5ADC33A4" id="Group 9" o:spid="_x0000_s1026" style="position:absolute;margin-left:21.6pt;margin-top:702pt;width:568.8pt;height:54.05pt;z-index:-251664384;mso-position-horizontal-relative:page;mso-position-vertical-relative:page" coordorigin="432,13608" coordsize="11376,1081" o:gfxdata="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">
+                  <v:group w14:anchorId="323FFCB0" id="Group 9" o:spid="_x0000_s1026" style="position:absolute;margin-left:21.6pt;margin-top:702pt;width:568.8pt;height:54.05pt;z-index:-251664384;mso-position-horizontal-relative:page;mso-position-vertical-relative:page" coordorigin="432,13608" coordsize="11376,1081" o:gfxdata="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">
                     <v:shape id="AutoShape 10" o:spid="_x0000_s1027" type="#_x0000_t32" style="position:absolute;left:432;top:13608;width:11376;height:0;visibility:visible;mso-wrap-style:square" o:connectortype="straight" o:gfxdata="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" strokecolor="gray"/>
                     <v:shape id="AutoShape 11" o:spid="_x0000_s1028" type="#_x0000_t32" style="position:absolute;left:432;top:14689;width:11376;height:0;visibility:visible;mso-wrap-style:square" o:connectortype="straight" o:gfxdata="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" strokecolor="gray"/>
                     <w10:wrap anchorx="page" anchory="page"/>
@@ -758,14 +758,14 @@
                               </a:ln>
                               <a:extLst>
                                 <a:ext uri="{909E8E84-426E-40dd-AFC4-6F175D3DCCD1}">
-                                  <a14:hiddenFill xmlns:a14="http://schemas.microsoft.com/office/drawing/2010/main" xmlns:w="http://schemas.openxmlformats.org/wordprocessingml/2006/main" xmlns:w10="urn:schemas-microsoft-com:office:word" xmlns:v="urn:schemas-microsoft-com:vml" xmlns:o="urn:schemas-microsoft-com:office:office" xmlns:mv="urn:schemas-microsoft-com:mac:vml" xmlns:mo="http://schemas.microsoft.com/office/mac/office/2008/main" xmlns="">
+                                  <a14:hiddenFill xmlns="" xmlns:mo="http://schemas.microsoft.com/office/mac/office/2008/main" xmlns:mv="urn:schemas-microsoft-com:mac:vml" xmlns:o="urn:schemas-microsoft-com:office:office" xmlns:v="urn:schemas-microsoft-com:vml" xmlns:w10="urn:schemas-microsoft-com:office:word" xmlns:w="http://schemas.openxmlformats.org/wordprocessingml/2006/main" xmlns:a14="http://schemas.microsoft.com/office/drawing/2010/main">
                                     <a:solidFill>
                                       <a:srgbClr val="FFFFFF"/>
                                     </a:solidFill>
                                   </a14:hiddenFill>
                                 </a:ext>
                                 <a:ext uri="{91240B29-F687-4f45-9708-019B960494DF}">
-                                  <a14:hiddenLine xmlns:a14="http://schemas.microsoft.com/office/drawing/2010/main" xmlns:w="http://schemas.openxmlformats.org/wordprocessingml/2006/main" xmlns:w10="urn:schemas-microsoft-com:office:word" xmlns:v="urn:schemas-microsoft-com:vml" xmlns:o="urn:schemas-microsoft-com:office:office" xmlns:mv="urn:schemas-microsoft-com:mac:vml" xmlns:mo="http://schemas.microsoft.com/office/mac/office/2008/main" xmlns="" w="9525">
+                                  <a14:hiddenLine xmlns="" xmlns:mo="http://schemas.microsoft.com/office/mac/office/2008/main" xmlns:mv="urn:schemas-microsoft-com:mac:vml" xmlns:o="urn:schemas-microsoft-com:office:office" xmlns:v="urn:schemas-microsoft-com:vml" xmlns:w10="urn:schemas-microsoft-com:office:word" xmlns:w="http://schemas.openxmlformats.org/wordprocessingml/2006/main" xmlns:a14="http://schemas.microsoft.com/office/drawing/2010/main" w="9525">
                                     <a:solidFill>
                                       <a:srgbClr val="000000"/>
                                     </a:solidFill>
@@ -825,7 +825,7 @@
                               </a:ln>
                               <a:extLst>
                                 <a:ext uri="{909E8E84-426E-40dd-AFC4-6F175D3DCCD1}">
-                                  <a14:hiddenFill xmlns:a14="http://schemas.microsoft.com/office/drawing/2010/main" xmlns:w="http://schemas.openxmlformats.org/wordprocessingml/2006/main" xmlns:w10="urn:schemas-microsoft-com:office:word" xmlns:v="urn:schemas-microsoft-com:vml" xmlns:o="urn:schemas-microsoft-com:office:office" xmlns:mv="urn:schemas-microsoft-com:mac:vml" xmlns:mo="http://schemas.microsoft.com/office/mac/office/2008/main" xmlns="">
+                                  <a14:hiddenFill xmlns="" xmlns:mo="http://schemas.microsoft.com/office/mac/office/2008/main" xmlns:mv="urn:schemas-microsoft-com:mac:vml" xmlns:o="urn:schemas-microsoft-com:office:office" xmlns:v="urn:schemas-microsoft-com:vml" xmlns:w10="urn:schemas-microsoft-com:office:word" xmlns:w="http://schemas.openxmlformats.org/wordprocessingml/2006/main" xmlns:a14="http://schemas.microsoft.com/office/drawing/2010/main">
                                     <a:noFill/>
                                   </a14:hiddenFill>
                                 </a:ext>
@@ -852,14 +852,14 @@
                               </a:ln>
                               <a:extLst>
                                 <a:ext uri="{909E8E84-426E-40dd-AFC4-6F175D3DCCD1}">
-                                  <a14:hiddenFill xmlns:a14="http://schemas.microsoft.com/office/drawing/2010/main" xmlns:w="http://schemas.openxmlformats.org/wordprocessingml/2006/main" xmlns:w10="urn:schemas-microsoft-com:office:word" xmlns:v="urn:schemas-microsoft-com:vml" xmlns:o="urn:schemas-microsoft-com:office:office" xmlns:mv="urn:schemas-microsoft-com:mac:vml" xmlns:mo="http://schemas.microsoft.com/office/mac/office/2008/main" xmlns="">
+                                  <a14:hiddenFill xmlns="" xmlns:mo="http://schemas.microsoft.com/office/mac/office/2008/main" xmlns:mv="urn:schemas-microsoft-com:mac:vml" xmlns:o="urn:schemas-microsoft-com:office:office" xmlns:v="urn:schemas-microsoft-com:vml" xmlns:w10="urn:schemas-microsoft-com:office:word" xmlns:w="http://schemas.openxmlformats.org/wordprocessingml/2006/main" xmlns:a14="http://schemas.microsoft.com/office/drawing/2010/main">
                                     <a:solidFill>
                                       <a:srgbClr val="FFFFFF"/>
                                     </a:solidFill>
                                   </a14:hiddenFill>
                                 </a:ext>
                                 <a:ext uri="{91240B29-F687-4f45-9708-019B960494DF}">
-                                  <a14:hiddenLine xmlns:a14="http://schemas.microsoft.com/office/drawing/2010/main" xmlns:w="http://schemas.openxmlformats.org/wordprocessingml/2006/main" xmlns:w10="urn:schemas-microsoft-com:office:word" xmlns:v="urn:schemas-microsoft-com:vml" xmlns:o="urn:schemas-microsoft-com:office:office" xmlns:mv="urn:schemas-microsoft-com:mac:vml" xmlns:mo="http://schemas.microsoft.com/office/mac/office/2008/main" xmlns="" w="9525">
+                                  <a14:hiddenLine xmlns="" xmlns:mo="http://schemas.microsoft.com/office/mac/office/2008/main" xmlns:mv="urn:schemas-microsoft-com:mac:vml" xmlns:o="urn:schemas-microsoft-com:office:office" xmlns:v="urn:schemas-microsoft-com:vml" xmlns:w10="urn:schemas-microsoft-com:office:word" xmlns:w="http://schemas.openxmlformats.org/wordprocessingml/2006/main" xmlns:a14="http://schemas.microsoft.com/office/drawing/2010/main" w="9525">
                                     <a:solidFill>
                                       <a:srgbClr val="000000"/>
                                     </a:solidFill>
@@ -1017,14 +1017,14 @@
                             </a:ln>
                             <a:extLst>
                               <a:ext uri="{909E8E84-426E-40dd-AFC4-6F175D3DCCD1}">
-                                <a14:hiddenFill xmlns:a14="http://schemas.microsoft.com/office/drawing/2010/main" xmlns:w="http://schemas.openxmlformats.org/wordprocessingml/2006/main" xmlns:w10="urn:schemas-microsoft-com:office:word" xmlns:v="urn:schemas-microsoft-com:vml" xmlns:o="urn:schemas-microsoft-com:office:office" xmlns:mv="urn:schemas-microsoft-com:mac:vml" xmlns:mo="http://schemas.microsoft.com/office/mac/office/2008/main" xmlns="">
+                                <a14:hiddenFill xmlns="" xmlns:mo="http://schemas.microsoft.com/office/mac/office/2008/main" xmlns:mv="urn:schemas-microsoft-com:mac:vml" xmlns:o="urn:schemas-microsoft-com:office:office" xmlns:v="urn:schemas-microsoft-com:vml" xmlns:w10="urn:schemas-microsoft-com:office:word" xmlns:w="http://schemas.openxmlformats.org/wordprocessingml/2006/main" xmlns:a14="http://schemas.microsoft.com/office/drawing/2010/main">
                                   <a:solidFill>
                                     <a:srgbClr val="FFFFFF"/>
                                   </a:solidFill>
                                 </a14:hiddenFill>
                               </a:ext>
                               <a:ext uri="{91240B29-F687-4f45-9708-019B960494DF}">
-                                <a14:hiddenLine xmlns:a14="http://schemas.microsoft.com/office/drawing/2010/main" xmlns:w="http://schemas.openxmlformats.org/wordprocessingml/2006/main" xmlns:w10="urn:schemas-microsoft-com:office:word" xmlns:v="urn:schemas-microsoft-com:vml" xmlns:o="urn:schemas-microsoft-com:office:office" xmlns:mv="urn:schemas-microsoft-com:mac:vml" xmlns:mo="http://schemas.microsoft.com/office/mac/office/2008/main" xmlns="" w="9525">
+                                <a14:hiddenLine xmlns="" xmlns:mo="http://schemas.microsoft.com/office/mac/office/2008/main" xmlns:mv="urn:schemas-microsoft-com:mac:vml" xmlns:o="urn:schemas-microsoft-com:office:office" xmlns:v="urn:schemas-microsoft-com:vml" xmlns:w10="urn:schemas-microsoft-com:office:word" xmlns:w="http://schemas.openxmlformats.org/wordprocessingml/2006/main" xmlns:a14="http://schemas.microsoft.com/office/drawing/2010/main" w="9525">
                                   <a:solidFill>
                                     <a:srgbClr val="000000"/>
                                   </a:solidFill>
@@ -1304,7 +1304,9 @@
             <w:rPr>
               <w:b w:val="0"/>
               <w:noProof/>
-              <w:lang w:eastAsia="ja-JP"/>
+              <w:sz w:val="22"/>
+              <w:szCs w:val="22"/>
+              <w:lang w:eastAsia="zh-CN"/>
             </w:rPr>
           </w:pPr>
           <w:r>
@@ -1322,53 +1324,63 @@
             </w:rPr>
             <w:fldChar w:fldCharType="separate"/>
           </w:r>
-          <w:r>
-            <w:rPr>
-              <w:noProof/>
-            </w:rPr>
-            <w:t>Desired objectives</w:t>
-          </w:r>
-          <w:r>
-            <w:rPr>
-              <w:noProof/>
-            </w:rPr>
-            <w:tab/>
-          </w:r>
-          <w:r>
-            <w:rPr>
-              <w:noProof/>
-            </w:rPr>
-            <w:fldChar w:fldCharType="begin"/>
-          </w:r>
-          <w:r>
-            <w:rPr>
-              <w:noProof/>
-            </w:rPr>
-            <w:instrText xml:space="preserve"> PAGEREF _Toc348663112 \h </w:instrText>
-          </w:r>
-          <w:r>
-            <w:rPr>
-              <w:noProof/>
-            </w:rPr>
-          </w:r>
-          <w:r>
-            <w:rPr>
-              <w:noProof/>
-            </w:rPr>
-            <w:fldChar w:fldCharType="separate"/>
-          </w:r>
-          <w:r>
-            <w:rPr>
-              <w:noProof/>
-            </w:rPr>
-            <w:t>3</w:t>
-          </w:r>
-          <w:r>
-            <w:rPr>
-              <w:noProof/>
-            </w:rPr>
-            <w:fldChar w:fldCharType="end"/>
-          </w:r>
+          <w:hyperlink w:anchor="_Toc474828426" w:history="1">
+            <w:r>
+              <w:rPr>
+                <w:rStyle w:val="Hyperlink"/>
+                <w:noProof/>
+              </w:rPr>
+              <w:t>Desired objectives</w:t>
+            </w:r>
+            <w:r>
+              <w:rPr>
+                <w:noProof/>
+                <w:webHidden/>
+              </w:rPr>
+              <w:tab/>
+            </w:r>
+            <w:r>
+              <w:rPr>
+                <w:noProof/>
+                <w:webHidden/>
+              </w:rPr>
+              <w:fldChar w:fldCharType="begin"/>
+            </w:r>
+            <w:r>
+              <w:rPr>
+                <w:noProof/>
+                <w:webHidden/>
+              </w:rPr>
+              <w:instrText xml:space="preserve"> PAGEREF _Toc474828426 \h </w:instrText>
+            </w:r>
+            <w:r>
+              <w:rPr>
+                <w:noProof/>
+                <w:webHidden/>
+              </w:rPr>
+            </w:r>
+            <w:r>
+              <w:rPr>
+                <w:noProof/>
+                <w:webHidden/>
+              </w:rPr>
+              <w:fldChar w:fldCharType="separate"/>
+            </w:r>
+            <w:r>
+              <w:rPr>
+                <w:noProof/>
+                <w:webHidden/>
+              </w:rPr>
+              <w:t>3</w:t>
+            </w:r>
+            <w:r>
+              <w:rPr>
+                <w:noProof/>
+                <w:webHidden/>
+              </w:rPr>
+              <w:fldChar w:fldCharType="end"/>
+            </w:r>
+          </w:hyperlink>
         </w:p>
         <w:p>
           <w:pPr>
@@ -1379,56 +1391,68 @@
             <w:rPr>
               <w:b w:val="0"/>
               <w:noProof/>
-              <w:lang w:eastAsia="ja-JP"/>
+              <w:sz w:val="22"/>
+              <w:szCs w:val="22"/>
+              <w:lang w:eastAsia="zh-CN"/>
             </w:rPr>
           </w:pPr>
-          <w:r>
-            <w:rPr>
-              <w:noProof/>
-            </w:rPr>
-            <w:t>Required Hardware</w:t>
-          </w:r>
-          <w:r>
-            <w:rPr>
-              <w:noProof/>
-            </w:rPr>
-            <w:tab/>
-          </w:r>
-          <w:r>
-            <w:rPr>
-              <w:noProof/>
-            </w:rPr>
-            <w:fldChar w:fldCharType="begin"/>
-          </w:r>
-          <w:r>
-            <w:rPr>
-              <w:noProof/>
-            </w:rPr>
-            <w:instrText xml:space="preserve"> PAGEREF _Toc348663113 \h </w:instrText>
-          </w:r>
-          <w:r>
-            <w:rPr>
-              <w:noProof/>
-            </w:rPr>
-          </w:r>
-          <w:r>
-            <w:rPr>
-              <w:noProof/>
-            </w:rPr>
-            <w:fldChar w:fldCharType="separate"/>
-          </w:r>
-          <w:r>
-            <w:rPr>
-              <w:noProof/>
-            </w:rPr>
-            <w:t>3</w:t>
-          </w:r>
-          <w:r>
-            <w:rPr>
-              <w:noProof/>
-            </w:rPr>
-            <w:fldChar w:fldCharType="end"/>
-          </w:r>
+          <w:hyperlink w:anchor="_Toc474828427" w:history="1">
+            <w:r>
+              <w:rPr>
+                <w:rStyle w:val="Hyperlink"/>
+                <w:noProof/>
+              </w:rPr>
+              <w:t>Required Hardware</w:t>
+            </w:r>
+            <w:r>
+              <w:rPr>
+                <w:noProof/>
+                <w:webHidden/>
+              </w:rPr>
+              <w:tab/>
+            </w:r>
+            <w:r>
+              <w:rPr>
+                <w:noProof/>
+                <w:webHidden/>
+              </w:rPr>
+              <w:fldChar w:fldCharType="begin"/>
+            </w:r>
+            <w:r>
+              <w:rPr>
+                <w:noProof/>
+                <w:webHidden/>
+              </w:rPr>
+              <w:instrText xml:space="preserve"> PAGEREF _Toc474828427 \h </w:instrText>
+            </w:r>
+            <w:r>
+              <w:rPr>
+                <w:noProof/>
+                <w:webHidden/>
+              </w:rPr>
+            </w:r>
+            <w:r>
+              <w:rPr>
+                <w:noProof/>
+                <w:webHidden/>
+              </w:rPr>
+              <w:fldChar w:fldCharType="separate"/>
+            </w:r>
+            <w:r>
+              <w:rPr>
+                <w:noProof/>
+                <w:webHidden/>
+              </w:rPr>
+              <w:t>3</w:t>
+            </w:r>
+            <w:r>
+              <w:rPr>
+                <w:noProof/>
+                <w:webHidden/>
+              </w:rPr>
+              <w:fldChar w:fldCharType="end"/>
+            </w:r>
+          </w:hyperlink>
         </w:p>
         <w:p>
           <w:pPr>
@@ -1439,56 +1463,68 @@
             <w:rPr>
               <w:b w:val="0"/>
               <w:noProof/>
-              <w:lang w:eastAsia="ja-JP"/>
+              <w:sz w:val="22"/>
+              <w:szCs w:val="22"/>
+              <w:lang w:eastAsia="zh-CN"/>
             </w:rPr>
           </w:pPr>
-          <w:r>
-            <w:rPr>
-              <w:noProof/>
-            </w:rPr>
-            <w:t>Required Software</w:t>
-          </w:r>
-          <w:r>
-            <w:rPr>
-              <w:noProof/>
-            </w:rPr>
-            <w:tab/>
-          </w:r>
-          <w:r>
-            <w:rPr>
-              <w:noProof/>
-            </w:rPr>
-            <w:fldChar w:fldCharType="begin"/>
-          </w:r>
-          <w:r>
-            <w:rPr>
-              <w:noProof/>
-            </w:rPr>
-            <w:instrText xml:space="preserve"> PAGEREF _Toc348663114 \h </w:instrText>
-          </w:r>
-          <w:r>
-            <w:rPr>
-              <w:noProof/>
-            </w:rPr>
-          </w:r>
-          <w:r>
-            <w:rPr>
-              <w:noProof/>
-            </w:rPr>
-            <w:fldChar w:fldCharType="separate"/>
-          </w:r>
-          <w:r>
-            <w:rPr>
-              <w:noProof/>
-            </w:rPr>
-            <w:t>3</w:t>
-          </w:r>
-          <w:r>
-            <w:rPr>
-              <w:noProof/>
-            </w:rPr>
-            <w:fldChar w:fldCharType="end"/>
-          </w:r>
+          <w:hyperlink w:anchor="_Toc474828428" w:history="1">
+            <w:r>
+              <w:rPr>
+                <w:rStyle w:val="Hyperlink"/>
+                <w:noProof/>
+              </w:rPr>
+              <w:t>Required Software</w:t>
+            </w:r>
+            <w:r>
+              <w:rPr>
+                <w:noProof/>
+                <w:webHidden/>
+              </w:rPr>
+              <w:tab/>
+            </w:r>
+            <w:r>
+              <w:rPr>
+                <w:noProof/>
+                <w:webHidden/>
+              </w:rPr>
+              <w:fldChar w:fldCharType="begin"/>
+            </w:r>
+            <w:r>
+              <w:rPr>
+                <w:noProof/>
+                <w:webHidden/>
+              </w:rPr>
+              <w:instrText xml:space="preserve"> PAGEREF _Toc474828428 \h </w:instrText>
+            </w:r>
+            <w:r>
+              <w:rPr>
+                <w:noProof/>
+                <w:webHidden/>
+              </w:rPr>
+            </w:r>
+            <w:r>
+              <w:rPr>
+                <w:noProof/>
+                <w:webHidden/>
+              </w:rPr>
+              <w:fldChar w:fldCharType="separate"/>
+            </w:r>
+            <w:r>
+              <w:rPr>
+                <w:noProof/>
+                <w:webHidden/>
+              </w:rPr>
+              <w:t>3</w:t>
+            </w:r>
+            <w:r>
+              <w:rPr>
+                <w:noProof/>
+                <w:webHidden/>
+              </w:rPr>
+              <w:fldChar w:fldCharType="end"/>
+            </w:r>
+          </w:hyperlink>
         </w:p>
         <w:p>
           <w:pPr>
@@ -1499,56 +1535,68 @@
             <w:rPr>
               <w:b w:val="0"/>
               <w:noProof/>
-              <w:lang w:eastAsia="ja-JP"/>
+              <w:sz w:val="22"/>
+              <w:szCs w:val="22"/>
+              <w:lang w:eastAsia="zh-CN"/>
             </w:rPr>
           </w:pPr>
-          <w:r>
-            <w:rPr>
-              <w:noProof/>
-            </w:rPr>
-            <w:t>Hardware Setup</w:t>
-          </w:r>
-          <w:r>
-            <w:rPr>
-              <w:noProof/>
-            </w:rPr>
-            <w:tab/>
-          </w:r>
-          <w:r>
-            <w:rPr>
-              <w:noProof/>
-            </w:rPr>
-            <w:fldChar w:fldCharType="begin"/>
-          </w:r>
-          <w:r>
-            <w:rPr>
-              <w:noProof/>
-            </w:rPr>
-            <w:instrText xml:space="preserve"> PAGEREF _Toc348663115 \h </w:instrText>
-          </w:r>
-          <w:r>
-            <w:rPr>
-              <w:noProof/>
-            </w:rPr>
-          </w:r>
-          <w:r>
-            <w:rPr>
-              <w:noProof/>
-            </w:rPr>
-            <w:fldChar w:fldCharType="separate"/>
-          </w:r>
-          <w:r>
-            <w:rPr>
-              <w:noProof/>
-            </w:rPr>
-            <w:t>3</w:t>
-          </w:r>
-          <w:r>
-            <w:rPr>
-              <w:noProof/>
-            </w:rPr>
-            <w:fldChar w:fldCharType="end"/>
-          </w:r>
+          <w:hyperlink w:anchor="_Toc474828429" w:history="1">
+            <w:r>
+              <w:rPr>
+                <w:rStyle w:val="Hyperlink"/>
+                <w:noProof/>
+              </w:rPr>
+              <w:t>Hardware Setup</w:t>
+            </w:r>
+            <w:r>
+              <w:rPr>
+                <w:noProof/>
+                <w:webHidden/>
+              </w:rPr>
+              <w:tab/>
+            </w:r>
+            <w:r>
+              <w:rPr>
+                <w:noProof/>
+                <w:webHidden/>
+              </w:rPr>
+              <w:fldChar w:fldCharType="begin"/>
+            </w:r>
+            <w:r>
+              <w:rPr>
+                <w:noProof/>
+                <w:webHidden/>
+              </w:rPr>
+              <w:instrText xml:space="preserve"> PAGEREF _Toc474828429 \h </w:instrText>
+            </w:r>
+            <w:r>
+              <w:rPr>
+                <w:noProof/>
+                <w:webHidden/>
+              </w:rPr>
+            </w:r>
+            <w:r>
+              <w:rPr>
+                <w:noProof/>
+                <w:webHidden/>
+              </w:rPr>
+              <w:fldChar w:fldCharType="separate"/>
+            </w:r>
+            <w:r>
+              <w:rPr>
+                <w:noProof/>
+                <w:webHidden/>
+              </w:rPr>
+              <w:t>3</w:t>
+            </w:r>
+            <w:r>
+              <w:rPr>
+                <w:noProof/>
+                <w:webHidden/>
+              </w:rPr>
+              <w:fldChar w:fldCharType="end"/>
+            </w:r>
+          </w:hyperlink>
         </w:p>
         <w:p>
           <w:pPr>
@@ -1559,56 +1607,68 @@
             <w:rPr>
               <w:b w:val="0"/>
               <w:noProof/>
-              <w:lang w:eastAsia="ja-JP"/>
+              <w:sz w:val="22"/>
+              <w:szCs w:val="22"/>
+              <w:lang w:eastAsia="zh-CN"/>
             </w:rPr>
           </w:pPr>
-          <w:r>
-            <w:rPr>
-              <w:noProof/>
-            </w:rPr>
-            <w:t>Software Setup</w:t>
-          </w:r>
-          <w:r>
-            <w:rPr>
-              <w:noProof/>
-            </w:rPr>
-            <w:tab/>
-          </w:r>
-          <w:r>
-            <w:rPr>
-              <w:noProof/>
-            </w:rPr>
-            <w:fldChar w:fldCharType="begin"/>
-          </w:r>
-          <w:r>
-            <w:rPr>
-              <w:noProof/>
-            </w:rPr>
-            <w:instrText xml:space="preserve"> PAGEREF _Toc348663116 \h </w:instrText>
-          </w:r>
-          <w:r>
-            <w:rPr>
-              <w:noProof/>
-            </w:rPr>
-          </w:r>
-          <w:r>
-            <w:rPr>
-              <w:noProof/>
-            </w:rPr>
-            <w:fldChar w:fldCharType="separate"/>
-          </w:r>
-          <w:r>
-            <w:rPr>
-              <w:noProof/>
-            </w:rPr>
-            <w:t>4</w:t>
-          </w:r>
-          <w:r>
-            <w:rPr>
-              <w:noProof/>
-            </w:rPr>
-            <w:fldChar w:fldCharType="end"/>
-          </w:r>
+          <w:hyperlink w:anchor="_Toc474828430" w:history="1">
+            <w:r>
+              <w:rPr>
+                <w:rStyle w:val="Hyperlink"/>
+                <w:noProof/>
+              </w:rPr>
+              <w:t>Software Setup</w:t>
+            </w:r>
+            <w:r>
+              <w:rPr>
+                <w:noProof/>
+                <w:webHidden/>
+              </w:rPr>
+              <w:tab/>
+            </w:r>
+            <w:r>
+              <w:rPr>
+                <w:noProof/>
+                <w:webHidden/>
+              </w:rPr>
+              <w:fldChar w:fldCharType="begin"/>
+            </w:r>
+            <w:r>
+              <w:rPr>
+                <w:noProof/>
+                <w:webHidden/>
+              </w:rPr>
+              <w:instrText xml:space="preserve"> PAGEREF _Toc474828430 \h </w:instrText>
+            </w:r>
+            <w:r>
+              <w:rPr>
+                <w:noProof/>
+                <w:webHidden/>
+              </w:rPr>
+            </w:r>
+            <w:r>
+              <w:rPr>
+                <w:noProof/>
+                <w:webHidden/>
+              </w:rPr>
+              <w:fldChar w:fldCharType="separate"/>
+            </w:r>
+            <w:r>
+              <w:rPr>
+                <w:noProof/>
+                <w:webHidden/>
+              </w:rPr>
+              <w:t>4</w:t>
+            </w:r>
+            <w:r>
+              <w:rPr>
+                <w:noProof/>
+                <w:webHidden/>
+              </w:rPr>
+              <w:fldChar w:fldCharType="end"/>
+            </w:r>
+          </w:hyperlink>
         </w:p>
         <w:p>
           <w:pPr>
@@ -1619,56 +1679,68 @@
             <w:rPr>
               <w:b w:val="0"/>
               <w:noProof/>
-              <w:lang w:eastAsia="ja-JP"/>
+              <w:sz w:val="22"/>
+              <w:szCs w:val="22"/>
+              <w:lang w:eastAsia="zh-CN"/>
             </w:rPr>
           </w:pPr>
-          <w:r>
-            <w:rPr>
-              <w:noProof/>
-            </w:rPr>
-            <w:t>Test Procedure</w:t>
-          </w:r>
-          <w:r>
-            <w:rPr>
-              <w:noProof/>
-            </w:rPr>
-            <w:tab/>
-          </w:r>
-          <w:r>
-            <w:rPr>
-              <w:noProof/>
-            </w:rPr>
-            <w:fldChar w:fldCharType="begin"/>
-          </w:r>
-          <w:r>
-            <w:rPr>
-              <w:noProof/>
-            </w:rPr>
-            <w:instrText xml:space="preserve"> PAGEREF _Toc348663117 \h </w:instrText>
-          </w:r>
-          <w:r>
-            <w:rPr>
-              <w:noProof/>
-            </w:rPr>
-          </w:r>
-          <w:r>
-            <w:rPr>
-              <w:noProof/>
-            </w:rPr>
-            <w:fldChar w:fldCharType="separate"/>
-          </w:r>
-          <w:r>
-            <w:rPr>
-              <w:noProof/>
-            </w:rPr>
-            <w:t>4</w:t>
-          </w:r>
-          <w:r>
-            <w:rPr>
-              <w:noProof/>
-            </w:rPr>
-            <w:fldChar w:fldCharType="end"/>
-          </w:r>
+          <w:hyperlink w:anchor="_Toc474828431" w:history="1">
+            <w:r>
+              <w:rPr>
+                <w:rStyle w:val="Hyperlink"/>
+                <w:noProof/>
+              </w:rPr>
+              <w:t>Test Procedure</w:t>
+            </w:r>
+            <w:r>
+              <w:rPr>
+                <w:noProof/>
+                <w:webHidden/>
+              </w:rPr>
+              <w:tab/>
+            </w:r>
+            <w:r>
+              <w:rPr>
+                <w:noProof/>
+                <w:webHidden/>
+              </w:rPr>
+              <w:fldChar w:fldCharType="begin"/>
+            </w:r>
+            <w:r>
+              <w:rPr>
+                <w:noProof/>
+                <w:webHidden/>
+              </w:rPr>
+              <w:instrText xml:space="preserve"> PAGEREF _Toc474828431 \h </w:instrText>
+            </w:r>
+            <w:r>
+              <w:rPr>
+                <w:noProof/>
+                <w:webHidden/>
+              </w:rPr>
+            </w:r>
+            <w:r>
+              <w:rPr>
+                <w:noProof/>
+                <w:webHidden/>
+              </w:rPr>
+              <w:fldChar w:fldCharType="separate"/>
+            </w:r>
+            <w:r>
+              <w:rPr>
+                <w:noProof/>
+                <w:webHidden/>
+              </w:rPr>
+              <w:t>4</w:t>
+            </w:r>
+            <w:r>
+              <w:rPr>
+                <w:noProof/>
+                <w:webHidden/>
+              </w:rPr>
+              <w:fldChar w:fldCharType="end"/>
+            </w:r>
+          </w:hyperlink>
         </w:p>
         <w:p>
           <w:pPr>
@@ -1679,58 +1751,66 @@
             <w:rPr>
               <w:b w:val="0"/>
               <w:noProof/>
-              <w:sz w:val="24"/>
-              <w:szCs w:val="24"/>
-              <w:lang w:eastAsia="ja-JP"/>
+              <w:lang w:eastAsia="zh-CN"/>
             </w:rPr>
           </w:pPr>
-          <w:r>
-            <w:rPr>
-              <w:noProof/>
-            </w:rPr>
-            <w:t>Basic test</w:t>
-          </w:r>
-          <w:r>
-            <w:rPr>
-              <w:noProof/>
-            </w:rPr>
-            <w:tab/>
-          </w:r>
-          <w:r>
-            <w:rPr>
-              <w:noProof/>
-            </w:rPr>
-            <w:fldChar w:fldCharType="begin"/>
-          </w:r>
-          <w:r>
-            <w:rPr>
-              <w:noProof/>
-            </w:rPr>
-            <w:instrText xml:space="preserve"> PAGEREF _Toc348663118 \h </w:instrText>
-          </w:r>
-          <w:r>
-            <w:rPr>
-              <w:noProof/>
-            </w:rPr>
-          </w:r>
-          <w:r>
-            <w:rPr>
-              <w:noProof/>
-            </w:rPr>
-            <w:fldChar w:fldCharType="separate"/>
-          </w:r>
-          <w:r>
-            <w:rPr>
-              <w:noProof/>
-            </w:rPr>
-            <w:t>4</w:t>
-          </w:r>
-          <w:r>
-            <w:rPr>
-              <w:noProof/>
-            </w:rPr>
-            <w:fldChar w:fldCharType="end"/>
-          </w:r>
+          <w:hyperlink w:anchor="_Toc474828432" w:history="1">
+            <w:r>
+              <w:rPr>
+                <w:rStyle w:val="Hyperlink"/>
+                <w:noProof/>
+              </w:rPr>
+              <w:t>Basic test</w:t>
+            </w:r>
+            <w:r>
+              <w:rPr>
+                <w:noProof/>
+                <w:webHidden/>
+              </w:rPr>
+              <w:tab/>
+            </w:r>
+            <w:r>
+              <w:rPr>
+                <w:noProof/>
+                <w:webHidden/>
+              </w:rPr>
+              <w:fldChar w:fldCharType="begin"/>
+            </w:r>
+            <w:r>
+              <w:rPr>
+                <w:noProof/>
+                <w:webHidden/>
+              </w:rPr>
+              <w:instrText xml:space="preserve"> PAGEREF _Toc474828432 \h </w:instrText>
+            </w:r>
+            <w:r>
+              <w:rPr>
+                <w:noProof/>
+                <w:webHidden/>
+              </w:rPr>
+            </w:r>
+            <w:r>
+              <w:rPr>
+                <w:noProof/>
+                <w:webHidden/>
+              </w:rPr>
+              <w:fldChar w:fldCharType="separate"/>
+            </w:r>
+            <w:r>
+              <w:rPr>
+                <w:noProof/>
+                <w:webHidden/>
+              </w:rPr>
+              <w:t>4</w:t>
+            </w:r>
+            <w:r>
+              <w:rPr>
+                <w:noProof/>
+                <w:webHidden/>
+              </w:rPr>
+              <w:fldChar w:fldCharType="end"/>
+            </w:r>
+          </w:hyperlink>
         </w:p>
         <w:p>
           <w:pPr>
@@ -1741,58 +1821,66 @@
             <w:rPr>
               <w:b w:val="0"/>
               <w:noProof/>
-              <w:sz w:val="24"/>
-              <w:szCs w:val="24"/>
-              <w:lang w:eastAsia="ja-JP"/>
+              <w:lang w:eastAsia="zh-CN"/>
             </w:rPr>
           </w:pPr>
-          <w:r>
-            <w:rPr>
-              <w:noProof/>
-            </w:rPr>
-            <w:t>Physics data acquisition</w:t>
-          </w:r>
-          <w:r>
-            <w:rPr>
-              <w:noProof/>
-            </w:rPr>
-            <w:tab/>
-          </w:r>
-          <w:r>
-            <w:rPr>
-              <w:noProof/>
-            </w:rPr>
-            <w:fldChar w:fldCharType="begin"/>
-          </w:r>
-          <w:r>
-            <w:rPr>
-              <w:noProof/>
-            </w:rPr>
-            <w:instrText xml:space="preserve"> PAGEREF _Toc348663119 \h </w:instrText>
-          </w:r>
-          <w:r>
-            <w:rPr>
-              <w:noProof/>
-            </w:rPr>
-          </w:r>
-          <w:r>
-            <w:rPr>
-              <w:noProof/>
-            </w:rPr>
-            <w:fldChar w:fldCharType="separate"/>
-          </w:r>
-          <w:r>
-            <w:rPr>
-              <w:noProof/>
-            </w:rPr>
-            <w:t>4</w:t>
-          </w:r>
-          <w:r>
-            <w:rPr>
-              <w:noProof/>
-            </w:rPr>
-            <w:fldChar w:fldCharType="end"/>
-          </w:r>
+          <w:hyperlink w:anchor="_Toc474828433" w:history="1">
+            <w:r>
+              <w:rPr>
+                <w:rStyle w:val="Hyperlink"/>
+                <w:noProof/>
+              </w:rPr>
+              <w:t>Physics data acquisition</w:t>
+            </w:r>
+            <w:r>
+              <w:rPr>
+                <w:noProof/>
+                <w:webHidden/>
+              </w:rPr>
+              <w:tab/>
+            </w:r>
+            <w:r>
+              <w:rPr>
+                <w:noProof/>
+                <w:webHidden/>
+              </w:rPr>
+              <w:fldChar w:fldCharType="begin"/>
+            </w:r>
+            <w:r>
+              <w:rPr>
+                <w:noProof/>
+                <w:webHidden/>
+              </w:rPr>
+              <w:instrText xml:space="preserve"> PAGEREF _Toc474828433 \h </w:instrText>
+            </w:r>
+            <w:r>
+              <w:rPr>
+                <w:noProof/>
+                <w:webHidden/>
+              </w:rPr>
+            </w:r>
+            <w:r>
+              <w:rPr>
+                <w:noProof/>
+                <w:webHidden/>
+              </w:rPr>
+              <w:fldChar w:fldCharType="separate"/>
+            </w:r>
+            <w:r>
+              <w:rPr>
+                <w:noProof/>
+                <w:webHidden/>
+              </w:rPr>
+              <w:t>4</w:t>
+            </w:r>
+            <w:r>
+              <w:rPr>
+                <w:noProof/>
+                <w:webHidden/>
+              </w:rPr>
+              <w:fldChar w:fldCharType="end"/>
+            </w:r>
+          </w:hyperlink>
         </w:p>
         <w:p>
           <w:pPr>
@@ -1803,58 +1891,66 @@
             <w:rPr>
               <w:b w:val="0"/>
               <w:noProof/>
-              <w:sz w:val="24"/>
-              <w:szCs w:val="24"/>
-              <w:lang w:eastAsia="ja-JP"/>
+              <w:lang w:eastAsia="zh-CN"/>
             </w:rPr>
           </w:pPr>
-          <w:r>
-            <w:rPr>
-              <w:noProof/>
-            </w:rPr>
-            <w:t>Stress test</w:t>
-          </w:r>
-          <w:r>
-            <w:rPr>
-              <w:noProof/>
-            </w:rPr>
-            <w:tab/>
-          </w:r>
-          <w:r>
-            <w:rPr>
-              <w:noProof/>
-            </w:rPr>
-            <w:fldChar w:fldCharType="begin"/>
-          </w:r>
-          <w:r>
-            <w:rPr>
-              <w:noProof/>
-            </w:rPr>
-            <w:instrText xml:space="preserve"> PAGEREF _Toc348663120 \h </w:instrText>
-          </w:r>
-          <w:r>
-            <w:rPr>
-              <w:noProof/>
-            </w:rPr>
-          </w:r>
-          <w:r>
-            <w:rPr>
-              <w:noProof/>
-            </w:rPr>
-            <w:fldChar w:fldCharType="separate"/>
-          </w:r>
-          <w:r>
-            <w:rPr>
-              <w:noProof/>
-            </w:rPr>
-            <w:t>4</w:t>
-          </w:r>
-          <w:r>
-            <w:rPr>
-              <w:noProof/>
-            </w:rPr>
-            <w:fldChar w:fldCharType="end"/>
-          </w:r>
+          <w:hyperlink w:anchor="_Toc474828434" w:history="1">
+            <w:r>
+              <w:rPr>
+                <w:rStyle w:val="Hyperlink"/>
+                <w:noProof/>
+              </w:rPr>
+              <w:t>Stress test</w:t>
+            </w:r>
+            <w:r>
+              <w:rPr>
+                <w:noProof/>
+                <w:webHidden/>
+              </w:rPr>
+              <w:tab/>
+            </w:r>
+            <w:r>
+              <w:rPr>
+                <w:noProof/>
+                <w:webHidden/>
+              </w:rPr>
+              <w:fldChar w:fldCharType="begin"/>
+            </w:r>
+            <w:r>
+              <w:rPr>
+                <w:noProof/>
+                <w:webHidden/>
+              </w:rPr>
+              <w:instrText xml:space="preserve"> PAGEREF _Toc474828434 \h </w:instrText>
+            </w:r>
+            <w:r>
+              <w:rPr>
+                <w:noProof/>
+                <w:webHidden/>
+              </w:rPr>
+            </w:r>
+            <w:r>
+              <w:rPr>
+                <w:noProof/>
+                <w:webHidden/>
+              </w:rPr>
+              <w:fldChar w:fldCharType="separate"/>
+            </w:r>
+            <w:r>
+              <w:rPr>
+                <w:noProof/>
+                <w:webHidden/>
+              </w:rPr>
+              <w:t>4</w:t>
+            </w:r>
+            <w:r>
+              <w:rPr>
+                <w:noProof/>
+                <w:webHidden/>
+              </w:rPr>
+              <w:fldChar w:fldCharType="end"/>
+            </w:r>
+          </w:hyperlink>
         </w:p>
         <w:p>
           <w:pPr>
@@ -1865,56 +1961,68 @@
             <w:rPr>
               <w:b w:val="0"/>
               <w:noProof/>
-              <w:lang w:eastAsia="ja-JP"/>
+              <w:sz w:val="22"/>
+              <w:szCs w:val="22"/>
+              <w:lang w:eastAsia="zh-CN"/>
             </w:rPr>
           </w:pPr>
-          <w:r>
-            <w:rPr>
-              <w:noProof/>
-            </w:rPr>
-            <w:t>Acceptance Test Summary</w:t>
-          </w:r>
-          <w:r>
-            <w:rPr>
-              <w:noProof/>
-            </w:rPr>
-            <w:tab/>
-          </w:r>
-          <w:r>
-            <w:rPr>
-              <w:noProof/>
-            </w:rPr>
-            <w:fldChar w:fldCharType="begin"/>
-          </w:r>
-          <w:r>
-            <w:rPr>
-              <w:noProof/>
-            </w:rPr>
-            <w:instrText xml:space="preserve"> PAGEREF _Toc348663121 \h </w:instrText>
-          </w:r>
-          <w:r>
-            <w:rPr>
-              <w:noProof/>
-            </w:rPr>
-          </w:r>
-          <w:r>
-            <w:rPr>
-              <w:noProof/>
-            </w:rPr>
-            <w:fldChar w:fldCharType="separate"/>
-          </w:r>
-          <w:r>
-            <w:rPr>
-              <w:noProof/>
-            </w:rPr>
-            <w:t>5</w:t>
-          </w:r>
-          <w:r>
-            <w:rPr>
-              <w:noProof/>
-            </w:rPr>
-            <w:fldChar w:fldCharType="end"/>
-          </w:r>
+          <w:hyperlink w:anchor="_Toc474828435" w:history="1">
+            <w:r>
+              <w:rPr>
+                <w:rStyle w:val="Hyperlink"/>
+                <w:noProof/>
+              </w:rPr>
+              <w:t>Acceptance Test Summary</w:t>
+            </w:r>
+            <w:r>
+              <w:rPr>
+                <w:noProof/>
+                <w:webHidden/>
+              </w:rPr>
+              <w:tab/>
+            </w:r>
+            <w:r>
+              <w:rPr>
+                <w:noProof/>
+                <w:webHidden/>
+              </w:rPr>
+              <w:fldChar w:fldCharType="begin"/>
+            </w:r>
+            <w:r>
+              <w:rPr>
+                <w:noProof/>
+                <w:webHidden/>
+              </w:rPr>
+              <w:instrText xml:space="preserve"> PAGEREF _Toc474828435 \h </w:instrText>
+            </w:r>
+            <w:r>
+              <w:rPr>
+                <w:noProof/>
+                <w:webHidden/>
+              </w:rPr>
+            </w:r>
+            <w:r>
+              <w:rPr>
+                <w:noProof/>
+                <w:webHidden/>
+              </w:rPr>
+              <w:fldChar w:fldCharType="separate"/>
+            </w:r>
+            <w:r>
+              <w:rPr>
+                <w:noProof/>
+                <w:webHidden/>
+              </w:rPr>
+              <w:t>5</w:t>
+            </w:r>
+            <w:r>
+              <w:rPr>
+                <w:noProof/>
+                <w:webHidden/>
+              </w:rPr>
+              <w:fldChar w:fldCharType="end"/>
+            </w:r>
+          </w:hyperlink>
         </w:p>
         <w:p>
           <w:r>
@@ -1949,7 +2057,7 @@
         <w:pStyle w:val="Heading1"/>
         <w:spacing w:line="360" w:lineRule="auto"/>
       </w:pPr>
-      <w:bookmarkStart w:id="0" w:name="_Toc348663112"/>
+      <w:bookmarkStart w:id="0" w:name="_Toc474828426"/>
       <w:r>
         <w:lastRenderedPageBreak/>
         <w:t>Desired objectives</w:t>
@@ -1970,7 +2078,13 @@
         <w:t xml:space="preserve">be done in two steps.  The first test will verify that </w:t>
       </w:r>
       <w:r>
-        <w:t>a individual pack can deliver the expected current.  The second test will ensure that all of the packs can work together to ensure that the correct current can be driven into the load at the right voltage.</w:t>
+        <w:t>a</w:t>
+      </w:r>
+      <w:r>
+        <w:t>n</w:t>
+      </w:r>
+      <w:r>
+        <w:t xml:space="preserve"> individual pack can deliver the expected current.  The second test will ensure that all of the packs can work together to ensure that the correct current can be driven into the load at the right voltage.</w:t>
       </w:r>
     </w:p>
     <w:p>
@@ -2001,8 +2115,30 @@
       <w:pPr>
         <w:spacing w:line="276" w:lineRule="auto"/>
       </w:pPr>
+      <w:commentRangeStart w:id="1"/>
       <w:r>
         <w:t>In this document 100% load means no load.</w:t>
+      </w:r>
+      <w:commentRangeEnd w:id="1"/>
+      <w:r>
+        <w:rPr>
+          <w:rStyle w:val="CommentReference"/>
+        </w:rPr>
+        <w:commentReference w:id="1"/>
+      </w:r>
+      <w:r>
+        <w:t xml:space="preserve">  </w:t>
+      </w:r>
+      <w:commentRangeStart w:id="2"/>
+      <w:r>
+        <w:t>This document only verifies the temperature of the packs since we do not have any cooling system that we will use on the actual car.</w:t>
+      </w:r>
+      <w:commentRangeEnd w:id="2"/>
+      <w:r>
+        <w:rPr>
+          <w:rStyle w:val="CommentReference"/>
+        </w:rPr>
+        <w:commentReference w:id="2"/>
       </w:r>
     </w:p>
     <w:p>
@@ -2010,11 +2146,11 @@
         <w:pStyle w:val="Heading1"/>
         <w:spacing w:line="360" w:lineRule="auto"/>
       </w:pPr>
-      <w:bookmarkStart w:id="1" w:name="_Toc348663113"/>
+      <w:bookmarkStart w:id="3" w:name="_Toc474828427"/>
       <w:r>
         <w:t>Required Hardware</w:t>
       </w:r>
-      <w:bookmarkEnd w:id="1"/>
+      <w:bookmarkEnd w:id="3"/>
     </w:p>
     <w:p>
       <w:pPr>
@@ -2110,7 +2246,22 @@
         <w:spacing w:line="276" w:lineRule="auto"/>
       </w:pPr>
       <w:r>
-        <w:t>Current sensor for the packs</w:t>
+        <w:t>IR temperature probe</w:t>
+      </w:r>
+    </w:p>
+    <w:p>
+      <w:pPr>
+        <w:spacing w:line="276" w:lineRule="auto"/>
+        <w:ind w:left="360"/>
+      </w:pPr>
+    </w:p>
+    <w:p>
+      <w:pPr>
+        <w:spacing w:line="276" w:lineRule="auto"/>
+        <w:ind w:left="360"/>
+      </w:pPr>
+      <w:r>
+        <w:t>EITHER:</w:t>
       </w:r>
     </w:p>
     <w:p>
@@ -2123,10 +2274,51 @@
         <w:spacing w:line="276" w:lineRule="auto"/>
       </w:pPr>
       <w:r>
+        <w:t>Current sensor for the packs</w:t>
+      </w:r>
+    </w:p>
+    <w:p>
+      <w:pPr>
+        <w:pStyle w:val="ListParagraph"/>
+        <w:numPr>
+          <w:ilvl w:val="0"/>
+          <w:numId w:val="1"/>
+        </w:numPr>
+        <w:spacing w:line="276" w:lineRule="auto"/>
+      </w:pPr>
+      <w:r>
         <w:t>Voltmeter for the packs</w:t>
       </w:r>
       <w:r>
         <w:t xml:space="preserve">  </w:t>
+      </w:r>
+    </w:p>
+    <w:p>
+      <w:pPr>
+        <w:spacing w:line="276" w:lineRule="auto"/>
+        <w:ind w:left="360"/>
+      </w:pPr>
+      <w:r>
+        <w:t>OR</w:t>
+      </w:r>
+      <w:r>
+        <w:t>:</w:t>
+      </w:r>
+    </w:p>
+    <w:p>
+      <w:pPr>
+        <w:pStyle w:val="ListParagraph"/>
+        <w:numPr>
+          <w:ilvl w:val="0"/>
+          <w:numId w:val="10"/>
+        </w:numPr>
+        <w:spacing w:line="276" w:lineRule="auto"/>
+      </w:pPr>
+      <w:r>
+        <w:t>Populated packman</w:t>
+      </w:r>
+      <w:r>
+        <w:t xml:space="preserve"> attached to at least 1 pack</w:t>
       </w:r>
     </w:p>
     <w:p>
@@ -2134,11 +2326,11 @@
         <w:pStyle w:val="Heading1"/>
         <w:spacing w:line="360" w:lineRule="auto"/>
       </w:pPr>
-      <w:bookmarkStart w:id="2" w:name="_Toc348663114"/>
+      <w:bookmarkStart w:id="4" w:name="_Toc474828428"/>
       <w:r>
         <w:t>Required Software</w:t>
       </w:r>
-      <w:bookmarkEnd w:id="2"/>
+      <w:bookmarkEnd w:id="4"/>
     </w:p>
     <w:p>
       <w:pPr>
@@ -2148,16 +2340,16 @@
           <w:numId w:val="7"/>
         </w:numPr>
       </w:pPr>
-      <w:commentRangeStart w:id="3"/>
+      <w:commentRangeStart w:id="5"/>
       <w:r>
         <w:t>The remote software to get to the dyno</w:t>
       </w:r>
-      <w:commentRangeEnd w:id="3"/>
+      <w:commentRangeEnd w:id="5"/>
       <w:r>
         <w:rPr>
           <w:rStyle w:val="CommentReference"/>
         </w:rPr>
-        <w:commentReference w:id="3"/>
+        <w:commentReference w:id="5"/>
       </w:r>
     </w:p>
     <w:p>
@@ -2165,11 +2357,11 @@
         <w:pStyle w:val="Heading1"/>
         <w:spacing w:line="360" w:lineRule="auto"/>
       </w:pPr>
-      <w:bookmarkStart w:id="4" w:name="_Toc348663115"/>
+      <w:bookmarkStart w:id="6" w:name="_Toc474828429"/>
       <w:r>
         <w:t>Hardware Setup</w:t>
       </w:r>
-      <w:bookmarkEnd w:id="4"/>
+      <w:bookmarkEnd w:id="6"/>
     </w:p>
     <w:p>
       <w:pPr>
@@ -2231,6 +2423,7 @@
         <w:spacing w:line="276" w:lineRule="auto"/>
       </w:pPr>
       <w:r>
+        <w:lastRenderedPageBreak/>
         <w:t>Connect safety loop</w:t>
       </w:r>
     </w:p>
@@ -2294,32 +2487,31 @@
         <w:pStyle w:val="Heading1"/>
         <w:spacing w:line="360" w:lineRule="auto"/>
       </w:pPr>
-      <w:bookmarkStart w:id="5" w:name="_Toc348663116"/>
-      <w:r>
-        <w:lastRenderedPageBreak/>
+      <w:bookmarkStart w:id="7" w:name="_Toc474828430"/>
+      <w:r>
         <w:t>Software Setup</w:t>
       </w:r>
-      <w:bookmarkEnd w:id="5"/>
+      <w:bookmarkEnd w:id="7"/>
     </w:p>
     <w:p>
       <w:pPr>
         <w:pStyle w:val="ListParagraph"/>
         <w:numPr>
           <w:ilvl w:val="0"/>
-          <w:numId w:val="7"/>
+          <w:numId w:val="11"/>
         </w:numPr>
         <w:spacing w:line="276" w:lineRule="auto"/>
       </w:pPr>
-      <w:commentRangeStart w:id="6"/>
+      <w:commentRangeStart w:id="8"/>
       <w:r>
         <w:t>How to start the connection?</w:t>
       </w:r>
-      <w:commentRangeEnd w:id="6"/>
+      <w:commentRangeEnd w:id="8"/>
       <w:r>
         <w:rPr>
           <w:rStyle w:val="CommentReference"/>
         </w:rPr>
-        <w:commentReference w:id="6"/>
+        <w:commentReference w:id="8"/>
       </w:r>
     </w:p>
     <w:p>
@@ -2327,21 +2519,21 @@
         <w:pStyle w:val="Heading1"/>
         <w:spacing w:line="360" w:lineRule="auto"/>
       </w:pPr>
-      <w:bookmarkStart w:id="7" w:name="_Toc348663117"/>
+      <w:bookmarkStart w:id="9" w:name="_Toc474828431"/>
       <w:r>
         <w:t>Test Procedure</w:t>
       </w:r>
-      <w:bookmarkEnd w:id="7"/>
+      <w:bookmarkEnd w:id="9"/>
     </w:p>
     <w:p>
       <w:pPr>
         <w:pStyle w:val="Heading2"/>
       </w:pPr>
-      <w:bookmarkStart w:id="8" w:name="_Toc348663118"/>
+      <w:bookmarkStart w:id="10" w:name="_Toc474828432"/>
       <w:r>
         <w:t>Basic test</w:t>
       </w:r>
-      <w:bookmarkEnd w:id="8"/>
+      <w:bookmarkEnd w:id="10"/>
     </w:p>
     <w:p>
       <w:pPr>
@@ -2352,7 +2544,16 @@
         </w:numPr>
       </w:pPr>
       <w:r>
-        <w:t>Set the load to 100%</w:t>
+        <w:t xml:space="preserve">Set the load to </w:t>
+      </w:r>
+      <w:r>
+        <w:t>n</w:t>
+      </w:r>
+      <w:r>
+        <w:t>one</w:t>
+      </w:r>
+      <w:r>
+        <w:t xml:space="preserve"> (100%)</w:t>
       </w:r>
     </w:p>
     <w:p>
@@ -2387,8 +2588,43 @@
           <w:numId w:val="8"/>
         </w:numPr>
       </w:pPr>
-      <w:r>
-        <w:t>Set throttle to draw 50A of current</w:t>
+      <w:commentRangeStart w:id="11"/>
+      <w:r>
+        <w:t>Record cell temperature</w:t>
+      </w:r>
+      <w:commentRangeEnd w:id="11"/>
+      <w:r>
+        <w:rPr>
+          <w:rStyle w:val="CommentReference"/>
+        </w:rPr>
+        <w:commentReference w:id="11"/>
+      </w:r>
+    </w:p>
+    <w:p>
+      <w:pPr>
+        <w:pStyle w:val="ListParagraph"/>
+        <w:numPr>
+          <w:ilvl w:val="1"/>
+          <w:numId w:val="8"/>
+        </w:numPr>
+      </w:pPr>
+      <w:r>
+        <w:t xml:space="preserve">If there is a PacMan installed inspect screen </w:t>
+      </w:r>
+      <w:r>
+        <w:t>to verify temp</w:t>
+      </w:r>
+    </w:p>
+    <w:p>
+      <w:pPr>
+        <w:pStyle w:val="ListParagraph"/>
+        <w:numPr>
+          <w:ilvl w:val="1"/>
+          <w:numId w:val="8"/>
+        </w:numPr>
+      </w:pPr>
+      <w:r>
+        <w:t>If there is no PacMan use the IR probe to measure the temp</w:t>
       </w:r>
     </w:p>
     <w:p>
@@ -2400,10 +2636,11 @@
         </w:numPr>
       </w:pPr>
       <w:r>
-        <w:t>Run test for 1 min</w:t>
-      </w:r>
-      <w:bookmarkStart w:id="9" w:name="_GoBack"/>
-      <w:bookmarkEnd w:id="9"/>
+        <w:t>Record motor controller temperature</w:t>
+      </w:r>
+      <w:r>
+        <w:t xml:space="preserve"> with probe</w:t>
+      </w:r>
     </w:p>
     <w:p>
       <w:pPr>
@@ -2414,18 +2651,78 @@
         </w:numPr>
       </w:pPr>
       <w:r>
+        <w:t>Record motor temperature</w:t>
+      </w:r>
+    </w:p>
+    <w:p>
+      <w:pPr>
+        <w:pStyle w:val="ListParagraph"/>
+        <w:numPr>
+          <w:ilvl w:val="0"/>
+          <w:numId w:val="8"/>
+        </w:numPr>
+      </w:pPr>
+      <w:r>
+        <w:t>Set throttle to draw 50A of current</w:t>
+      </w:r>
+    </w:p>
+    <w:p>
+      <w:pPr>
+        <w:pStyle w:val="ListParagraph"/>
+        <w:numPr>
+          <w:ilvl w:val="0"/>
+          <w:numId w:val="8"/>
+        </w:numPr>
+      </w:pPr>
+      <w:r>
+        <w:t>Run test for 1 min</w:t>
+      </w:r>
+    </w:p>
+    <w:p>
+      <w:pPr>
+        <w:pStyle w:val="ListParagraph"/>
+        <w:numPr>
+          <w:ilvl w:val="0"/>
+          <w:numId w:val="8"/>
+        </w:numPr>
+      </w:pPr>
+      <w:r>
         <w:t xml:space="preserve">Check ATP02-02 </w:t>
       </w:r>
     </w:p>
     <w:p>
       <w:pPr>
+        <w:pStyle w:val="ListParagraph"/>
+        <w:numPr>
+          <w:ilvl w:val="0"/>
+          <w:numId w:val="8"/>
+        </w:numPr>
+      </w:pPr>
+      <w:r>
+        <w:t>If this test passes run the same test again for 5 min</w:t>
+      </w:r>
+    </w:p>
+    <w:p>
+      <w:pPr>
         <w:pStyle w:val="Heading2"/>
       </w:pPr>
-      <w:bookmarkStart w:id="10" w:name="_Toc348663119"/>
+      <w:bookmarkStart w:id="12" w:name="_Toc474828433"/>
+      <w:commentRangeStart w:id="13"/>
       <w:r>
         <w:t>Physics data acquisition</w:t>
       </w:r>
-      <w:bookmarkEnd w:id="10"/>
+      <w:bookmarkEnd w:id="12"/>
+      <w:commentRangeEnd w:id="13"/>
+      <w:r>
+        <w:rPr>
+          <w:rStyle w:val="CommentReference"/>
+          <w:rFonts w:asciiTheme="minorHAnsi" w:eastAsiaTheme="minorEastAsia" w:hAnsiTheme="minorHAnsi" w:cstheme="minorBidi"/>
+          <w:b w:val="0"/>
+          <w:bCs w:val="0"/>
+          <w:color w:val="auto"/>
+        </w:rPr>
+        <w:commentReference w:id="13"/>
+      </w:r>
     </w:p>
     <w:p>
       <w:pPr>
@@ -2447,7 +2744,7 @@
           <w:numId w:val="6"/>
         </w:numPr>
       </w:pPr>
-      <w:commentRangeStart w:id="11"/>
+      <w:commentRangeStart w:id="14"/>
       <w:r>
         <w:t xml:space="preserve">Recorded the values of power supply current (A), Controller RMS Current (A), Motor </w:t>
       </w:r>
@@ -2463,12 +2760,12 @@
       <w:r>
         <w:t xml:space="preserve"> voltage (V), and motor controller and motor temperatures (deg C)</w:t>
       </w:r>
-      <w:commentRangeEnd w:id="11"/>
+      <w:commentRangeEnd w:id="14"/>
       <w:r>
         <w:rPr>
           <w:rStyle w:val="CommentReference"/>
         </w:rPr>
-        <w:commentReference w:id="11"/>
+        <w:commentReference w:id="14"/>
       </w:r>
     </w:p>
     <w:p>
@@ -2514,11 +2811,11 @@
       <w:pPr>
         <w:pStyle w:val="Heading2"/>
       </w:pPr>
-      <w:bookmarkStart w:id="12" w:name="_Toc348663120"/>
+      <w:bookmarkStart w:id="15" w:name="_Toc474828434"/>
       <w:r>
         <w:t>Stress test</w:t>
       </w:r>
-      <w:bookmarkEnd w:id="12"/>
+      <w:bookmarkEnd w:id="15"/>
     </w:p>
     <w:p>
       <w:pPr>
@@ -2528,8 +2825,16 @@
           <w:numId w:val="9"/>
         </w:numPr>
       </w:pPr>
+      <w:commentRangeStart w:id="16"/>
       <w:r>
         <w:t>Set the load to 100%</w:t>
+      </w:r>
+      <w:commentRangeEnd w:id="16"/>
+      <w:r>
+        <w:rPr>
+          <w:rStyle w:val="CommentReference"/>
+        </w:rPr>
+        <w:commentReference w:id="16"/>
       </w:r>
     </w:p>
     <w:p>
@@ -2600,7 +2905,7 @@
         <w:pStyle w:val="Heading1"/>
         <w:spacing w:line="360" w:lineRule="auto"/>
       </w:pPr>
-      <w:bookmarkStart w:id="13" w:name="_Toc348663121"/>
+      <w:bookmarkStart w:id="17" w:name="_Toc474828435"/>
       <w:r>
         <w:lastRenderedPageBreak/>
         <w:t xml:space="preserve">Acceptance </w:t>
@@ -2608,21 +2913,22 @@
       <w:r>
         <w:t>Test Summary</w:t>
       </w:r>
-      <w:bookmarkEnd w:id="13"/>
+      <w:bookmarkEnd w:id="17"/>
     </w:p>
     <w:tbl>
       <w:tblPr>
         <w:tblStyle w:val="TableGrid"/>
-        <w:tblW w:w="0" w:type="auto"/>
+        <w:tblW w:w="9018" w:type="dxa"/>
         <w:tblLayout w:type="fixed"/>
         <w:tblLook w:val="04A0" w:firstRow="1" w:lastRow="0" w:firstColumn="1" w:lastColumn="0" w:noHBand="0" w:noVBand="1"/>
       </w:tblPr>
       <w:tblGrid>
         <w:gridCol w:w="1377"/>
-        <w:gridCol w:w="1566"/>
-        <w:gridCol w:w="1418"/>
-        <w:gridCol w:w="2980"/>
-        <w:gridCol w:w="1175"/>
+        <w:gridCol w:w="2241"/>
+        <w:gridCol w:w="1170"/>
+        <w:gridCol w:w="1620"/>
+        <w:gridCol w:w="1350"/>
+        <w:gridCol w:w="1260"/>
       </w:tblGrid>
       <w:tr>
         <w:tc>
@@ -2637,37 +2943,47 @@
         </w:tc>
         <w:tc>
           <w:tcPr>
-            <w:tcW w:w="1566" w:type="dxa"/>
+            <w:tcW w:w="2241" w:type="dxa"/>
           </w:tcPr>
           <w:p>
             <w:r>
-              <w:t>Criteria</w:t>
+              <w:t>Description</w:t>
             </w:r>
           </w:p>
         </w:tc>
         <w:tc>
           <w:tcPr>
-            <w:tcW w:w="1418" w:type="dxa"/>
+            <w:tcW w:w="1170" w:type="dxa"/>
           </w:tcPr>
           <w:p>
             <w:r>
-              <w:t>Bounds +/-</w:t>
+              <w:t>Criteria</w:t>
             </w:r>
           </w:p>
         </w:tc>
         <w:tc>
           <w:tcPr>
-            <w:tcW w:w="2980" w:type="dxa"/>
+            <w:tcW w:w="1620" w:type="dxa"/>
           </w:tcPr>
           <w:p>
             <w:r>
-              <w:t>Actual</w:t>
+              <w:t>Bounds +/-</w:t>
             </w:r>
           </w:p>
         </w:tc>
         <w:tc>
           <w:tcPr>
-            <w:tcW w:w="1175" w:type="dxa"/>
+            <w:tcW w:w="1350" w:type="dxa"/>
+          </w:tcPr>
+          <w:p>
+            <w:r>
+              <w:t>Actual</w:t>
+            </w:r>
+          </w:p>
+        </w:tc>
+        <w:tc>
+          <w:tcPr>
+            <w:tcW w:w="1260" w:type="dxa"/>
           </w:tcPr>
           <w:p>
             <w:r>
@@ -2692,33 +3008,58 @@
         </w:tc>
         <w:tc>
           <w:tcPr>
-            <w:tcW w:w="1566" w:type="dxa"/>
+            <w:tcW w:w="2241" w:type="dxa"/>
           </w:tcPr>
           <w:p>
             <w:r>
-              <w:t>0A</w:t>
+              <w:t xml:space="preserve">Measure current </w:t>
+            </w:r>
+            <w:r>
+              <w:t>draw from the packs when throttle at 0</w:t>
             </w:r>
           </w:p>
         </w:tc>
         <w:tc>
           <w:tcPr>
-            <w:tcW w:w="1418" w:type="dxa"/>
+            <w:tcW w:w="1170" w:type="dxa"/>
           </w:tcPr>
           <w:p>
             <w:r>
-              <w:t>100uA</w:t>
+              <w:t>0</w:t>
+            </w:r>
+            <w:r>
+              <w:t xml:space="preserve"> A</w:t>
             </w:r>
           </w:p>
         </w:tc>
         <w:tc>
           <w:tcPr>
-            <w:tcW w:w="2980" w:type="dxa"/>
+            <w:tcW w:w="1620" w:type="dxa"/>
+          </w:tcPr>
+          <w:p>
+            <w:r>
+              <w:t>100</w:t>
+            </w:r>
+            <w:r>
+              <w:t xml:space="preserve"> </w:t>
+            </w:r>
+            <w:r>
+              <w:t>u</w:t>
+            </w:r>
+            <w:r>
+              <w:t>A</w:t>
+            </w:r>
+          </w:p>
+        </w:tc>
+        <w:tc>
+          <w:tcPr>
+            <w:tcW w:w="1350" w:type="dxa"/>
           </w:tcPr>
           <w:p/>
         </w:tc>
         <w:tc>
           <w:tcPr>
-            <w:tcW w:w="1175" w:type="dxa"/>
+            <w:tcW w:w="1260" w:type="dxa"/>
           </w:tcPr>
           <w:p/>
         </w:tc>
@@ -2730,43 +3071,55 @@
           </w:tcPr>
           <w:p>
             <w:r>
-              <w:t>ATP02-02</w:t>
+              <w:t>ATP02</w:t>
+            </w:r>
+            <w:r>
+              <w:t>-02</w:t>
             </w:r>
           </w:p>
         </w:tc>
         <w:tc>
           <w:tcPr>
-            <w:tcW w:w="1566" w:type="dxa"/>
+            <w:tcW w:w="2241" w:type="dxa"/>
           </w:tcPr>
           <w:p>
-            <w:commentRangeStart w:id="14"/>
-            <w:r>
-              <w:t>?</w:t>
-            </w:r>
-            <w:commentRangeEnd w:id="14"/>
-            <w:r>
-              <w:rPr>
-                <w:rStyle w:val="CommentReference"/>
-              </w:rPr>
-              <w:commentReference w:id="14"/>
+            <w:r>
+              <w:t xml:space="preserve">Measure </w:t>
+            </w:r>
+            <w:r>
+              <w:t>temperature of cells</w:t>
             </w:r>
           </w:p>
         </w:tc>
         <w:tc>
           <w:tcPr>
-            <w:tcW w:w="1418" w:type="dxa"/>
+            <w:tcW w:w="1170" w:type="dxa"/>
+          </w:tcPr>
+          <w:p>
+            <w:r>
+              <w:t>40 C + ambient</w:t>
+            </w:r>
+          </w:p>
+        </w:tc>
+        <w:tc>
+          <w:tcPr>
+            <w:tcW w:w="1620" w:type="dxa"/>
+          </w:tcPr>
+          <w:p>
+            <w:r>
+              <w:t>Do not exceed</w:t>
+            </w:r>
+          </w:p>
+        </w:tc>
+        <w:tc>
+          <w:tcPr>
+            <w:tcW w:w="1350" w:type="dxa"/>
           </w:tcPr>
           <w:p/>
         </w:tc>
         <w:tc>
           <w:tcPr>
-            <w:tcW w:w="2980" w:type="dxa"/>
-          </w:tcPr>
-          <w:p/>
-        </w:tc>
-        <w:tc>
-          <w:tcPr>
-            <w:tcW w:w="1175" w:type="dxa"/>
+            <w:tcW w:w="1260" w:type="dxa"/>
           </w:tcPr>
           <w:p/>
         </w:tc>
@@ -2777,44 +3130,62 @@
             <w:tcW w:w="1377" w:type="dxa"/>
           </w:tcPr>
           <w:p>
-            <w:r>
-              <w:t>ATP02-03</w:t>
+            <w:commentRangeStart w:id="18"/>
+            <w:r>
+              <w:t>ATP02</w:t>
+            </w:r>
+            <w:r>
+              <w:t>-03</w:t>
             </w:r>
           </w:p>
         </w:tc>
         <w:tc>
           <w:tcPr>
-            <w:tcW w:w="1566" w:type="dxa"/>
+            <w:tcW w:w="2241" w:type="dxa"/>
           </w:tcPr>
           <w:p>
-            <w:commentRangeStart w:id="15"/>
-            <w:r>
-              <w:t>200A&gt;i&gt;10A</w:t>
-            </w:r>
-            <w:commentRangeEnd w:id="15"/>
-            <w:r>
-              <w:rPr>
-                <w:rStyle w:val="CommentReference"/>
-              </w:rPr>
-              <w:commentReference w:id="15"/>
+            <w:r>
+              <w:t>Measure temperature of cells</w:t>
             </w:r>
           </w:p>
         </w:tc>
         <w:tc>
           <w:tcPr>
-            <w:tcW w:w="1418" w:type="dxa"/>
+            <w:tcW w:w="1170" w:type="dxa"/>
           </w:tcPr>
-          <w:p/>
+          <w:p>
+            <w:r>
+              <w:t>40 C + ambient</w:t>
+            </w:r>
+          </w:p>
         </w:tc>
         <w:tc>
           <w:tcPr>
-            <w:tcW w:w="2980" w:type="dxa"/>
+            <w:tcW w:w="1620" w:type="dxa"/>
           </w:tcPr>
-          <w:p/>
+          <w:p>
+            <w:r>
+              <w:t>Do not exceed</w:t>
+            </w:r>
+          </w:p>
+        </w:tc>
+        <w:commentRangeEnd w:id="18"/>
+        <w:tc>
+          <w:tcPr>
+            <w:tcW w:w="1350" w:type="dxa"/>
+          </w:tcPr>
+          <w:p>
+            <w:r>
+              <w:rPr>
+                <w:rStyle w:val="CommentReference"/>
+              </w:rPr>
+              <w:commentReference w:id="18"/>
+            </w:r>
+          </w:p>
         </w:tc>
         <w:tc>
           <w:tcPr>
-            <w:tcW w:w="1175" w:type="dxa"/>
+            <w:tcW w:w="1260" w:type="dxa"/>
           </w:tcPr>
           <w:p/>
         </w:tc>
@@ -2824,29 +3195,162 @@
           <w:tcPr>
             <w:tcW w:w="1377" w:type="dxa"/>
           </w:tcPr>
-          <w:p/>
+          <w:p>
+            <w:r>
+              <w:t>ATP02</w:t>
+            </w:r>
+            <w:r>
+              <w:t>-04</w:t>
+            </w:r>
+          </w:p>
         </w:tc>
         <w:tc>
           <w:tcPr>
-            <w:tcW w:w="1566" w:type="dxa"/>
+            <w:tcW w:w="2241" w:type="dxa"/>
+          </w:tcPr>
+          <w:p>
+            <w:r>
+              <w:t>Measure temperature of motor</w:t>
+            </w:r>
+          </w:p>
+        </w:tc>
+        <w:tc>
+          <w:tcPr>
+            <w:tcW w:w="1170" w:type="dxa"/>
+          </w:tcPr>
+          <w:p>
+            <w:r>
+              <w:t>25 C</w:t>
+            </w:r>
+          </w:p>
+        </w:tc>
+        <w:tc>
+          <w:tcPr>
+            <w:tcW w:w="1620" w:type="dxa"/>
+          </w:tcPr>
+          <w:p>
+            <w:r>
+              <w:t>5 C</w:t>
+            </w:r>
+          </w:p>
+        </w:tc>
+        <w:tc>
+          <w:tcPr>
+            <w:tcW w:w="1350" w:type="dxa"/>
           </w:tcPr>
           <w:p/>
         </w:tc>
         <w:tc>
           <w:tcPr>
-            <w:tcW w:w="1418" w:type="dxa"/>
+            <w:tcW w:w="1260" w:type="dxa"/>
+          </w:tcPr>
+          <w:p/>
+        </w:tc>
+      </w:tr>
+      <w:tr>
+        <w:tc>
+          <w:tcPr>
+            <w:tcW w:w="1377" w:type="dxa"/>
+          </w:tcPr>
+          <w:p>
+            <w:r>
+              <w:t>ATP01-05</w:t>
+            </w:r>
+          </w:p>
+        </w:tc>
+        <w:tc>
+          <w:tcPr>
+            <w:tcW w:w="2241" w:type="dxa"/>
+          </w:tcPr>
+          <w:p>
+            <w:r>
+              <w:t>Measure current through the simulated load at a high load with all of the packs</w:t>
+            </w:r>
+          </w:p>
+        </w:tc>
+        <w:tc>
+          <w:tcPr>
+            <w:tcW w:w="1170" w:type="dxa"/>
+          </w:tcPr>
+          <w:p>
+            <w:r>
+              <w:t>154 A</w:t>
+            </w:r>
+          </w:p>
+        </w:tc>
+        <w:tc>
+          <w:tcPr>
+            <w:tcW w:w="1620" w:type="dxa"/>
+          </w:tcPr>
+          <w:p>
+            <w:r>
+              <w:t>45 A</w:t>
+            </w:r>
+          </w:p>
+        </w:tc>
+        <w:tc>
+          <w:tcPr>
+            <w:tcW w:w="1350" w:type="dxa"/>
           </w:tcPr>
           <w:p/>
         </w:tc>
         <w:tc>
           <w:tcPr>
-            <w:tcW w:w="2980" w:type="dxa"/>
+            <w:tcW w:w="1260" w:type="dxa"/>
+          </w:tcPr>
+          <w:p/>
+        </w:tc>
+      </w:tr>
+      <w:tr>
+        <w:tc>
+          <w:tcPr>
+            <w:tcW w:w="1377" w:type="dxa"/>
+          </w:tcPr>
+          <w:p>
+            <w:r>
+              <w:t>ATP01-06</w:t>
+            </w:r>
+          </w:p>
+        </w:tc>
+        <w:tc>
+          <w:tcPr>
+            <w:tcW w:w="2241" w:type="dxa"/>
+          </w:tcPr>
+          <w:p>
+            <w:r>
+              <w:t>Measure current through the simulated load</w:t>
+            </w:r>
+          </w:p>
+        </w:tc>
+        <w:tc>
+          <w:tcPr>
+            <w:tcW w:w="1170" w:type="dxa"/>
+          </w:tcPr>
+          <w:p>
+            <w:r>
+              <w:t>0A</w:t>
+            </w:r>
+          </w:p>
+        </w:tc>
+        <w:tc>
+          <w:tcPr>
+            <w:tcW w:w="1620" w:type="dxa"/>
+          </w:tcPr>
+          <w:p>
+            <w:r>
+              <w:t>100uA</w:t>
+            </w:r>
+          </w:p>
+        </w:tc>
+        <w:tc>
+          <w:tcPr>
+            <w:tcW w:w="1350" w:type="dxa"/>
           </w:tcPr>
           <w:p/>
         </w:tc>
         <w:tc>
           <w:tcPr>
-            <w:tcW w:w="1175" w:type="dxa"/>
+            <w:tcW w:w="1260" w:type="dxa"/>
           </w:tcPr>
           <w:p/>
         </w:tc>
@@ -2914,7 +3418,7 @@
 
 <file path=word/comments.xml><?xml version="1.0" encoding="utf-8"?>
 <w:comments xmlns:wpc="http://schemas.microsoft.com/office/word/2010/wordprocessingCanvas" xmlns:mc="http://schemas.openxmlformats.org/markup-compatibility/2006" xmlns:o="urn:schemas-microsoft-com:office:office" xmlns:r="http://schemas.openxmlformats.org/officeDocument/2006/relationships" xmlns:m="http://schemas.openxmlformats.org/officeDocument/2006/math" xmlns:v="urn:schemas-microsoft-com:vml" xmlns:wp14="http://schemas.microsoft.com/office/word/2010/wordprocessingDrawing" xmlns:wp="http://schemas.openxmlformats.org/drawingml/2006/wordprocessingDrawing" xmlns:w10="urn:schemas-microsoft-com:office:word" xmlns:w="http://schemas.openxmlformats.org/wordprocessingml/2006/main" xmlns:w14="http://schemas.microsoft.com/office/word/2010/wordml" xmlns:w15="http://schemas.microsoft.com/office/word/2012/wordml" xmlns:wpg="http://schemas.microsoft.com/office/word/2010/wordprocessingGroup" xmlns:wpi="http://schemas.microsoft.com/office/word/2010/wordprocessingInk" xmlns:wne="http://schemas.microsoft.com/office/word/2006/wordml" xmlns:wps="http://schemas.microsoft.com/office/word/2010/wordprocessingShape" mc:Ignorable="w14 w15 wp14">
-  <w:comment w:id="3" w:author="Greg Flynn" w:date="2017-02-14T02:25:00Z" w:initials="GF">
+  <w:comment w:id="1" w:author="Greg Flynn" w:date="2017-02-14T09:45:00Z" w:initials="GF">
     <w:p>
       <w:pPr>
         <w:pStyle w:val="CommentText"/>
@@ -2926,11 +3430,19 @@
         <w:annotationRef/>
       </w:r>
       <w:r>
-        <w:t>What is it?</w:t>
+        <w:t>Which is stupid.</w:t>
+      </w:r>
+    </w:p>
+    <w:p>
+      <w:pPr>
+        <w:pStyle w:val="CommentText"/>
+      </w:pPr>
+      <w:r>
+        <w:t>We will try to flip this</w:t>
       </w:r>
     </w:p>
   </w:comment>
-  <w:comment w:id="6" w:author="Greg Flynn" w:date="2017-02-14T02:51:00Z" w:initials="GF">
+  <w:comment w:id="2" w:author="Greg Flynn" w:date="2017-02-14T10:19:00Z" w:initials="GF">
     <w:p>
       <w:pPr>
         <w:pStyle w:val="CommentText"/>
@@ -2942,11 +3454,11 @@
         <w:annotationRef/>
       </w:r>
       <w:r>
-        <w:t>Fix this</w:t>
+        <w:t>Is this safe?  Do we want to measure the controller and motor to verify we are within tolerance</w:t>
       </w:r>
     </w:p>
   </w:comment>
-  <w:comment w:id="11" w:author="Greg Flynn" w:date="2017-02-14T03:23:00Z" w:initials="GF">
+  <w:comment w:id="5" w:author="Greg Flynn" w:date="2017-02-14T02:25:00Z" w:initials="GF">
     <w:p>
       <w:pPr>
         <w:pStyle w:val="CommentText"/>
@@ -2958,11 +3470,11 @@
         <w:annotationRef/>
       </w:r>
       <w:r>
-        <w:t>How much can the Huff box give us?</w:t>
+        <w:t>What is it?</w:t>
       </w:r>
     </w:p>
   </w:comment>
-  <w:comment w:id="14" w:author="Greg Flynn" w:date="2017-02-14T03:40:00Z" w:initials="GF">
+  <w:comment w:id="8" w:author="Greg Flynn" w:date="2017-02-14T02:51:00Z" w:initials="GF">
     <w:p>
       <w:pPr>
         <w:pStyle w:val="CommentText"/>
@@ -2974,14 +3486,14 @@
         <w:annotationRef/>
       </w:r>
       <w:r>
-        <w:t>What is the nominal current</w:t>
-      </w:r>
-      <w:r>
-        <w:t xml:space="preserve"> at 35% throttle and no load?</w:t>
+        <w:t>How do we do this?</w:t>
+      </w:r>
+      <w:r>
+        <w:t xml:space="preserve"> </w:t>
       </w:r>
     </w:p>
   </w:comment>
-  <w:comment w:id="15" w:author="Greg Flynn" w:date="2017-02-14T03:45:00Z" w:initials="GF">
+  <w:comment w:id="11" w:author="Greg Flynn" w:date="2017-02-14T09:53:00Z" w:initials="GF">
     <w:p>
       <w:pPr>
         <w:pStyle w:val="CommentText"/>
@@ -2993,7 +3505,92 @@
         <w:annotationRef/>
       </w:r>
       <w:r>
-        <w:t>We want to see that at full power we still see current</w:t>
+        <w:t>Where should they record this</w:t>
+      </w:r>
+    </w:p>
+  </w:comment>
+  <w:comment w:id="13" w:author="Greg Flynn" w:date="2017-02-14T09:54:00Z" w:initials="GF">
+    <w:p>
+      <w:pPr>
+        <w:pStyle w:val="CommentText"/>
+      </w:pPr>
+      <w:r>
+        <w:rPr>
+          <w:rStyle w:val="CommentReference"/>
+        </w:rPr>
+        <w:annotationRef/>
+      </w:r>
+      <w:r>
+        <w:t>What do we want to do?</w:t>
+      </w:r>
+    </w:p>
+  </w:comment>
+  <w:comment w:id="14" w:author="Greg Flynn" w:date="2017-02-14T03:23:00Z" w:initials="GF">
+    <w:p>
+      <w:pPr>
+        <w:pStyle w:val="CommentText"/>
+      </w:pPr>
+      <w:r>
+        <w:rPr>
+          <w:rStyle w:val="CommentReference"/>
+        </w:rPr>
+        <w:annotationRef/>
+      </w:r>
+      <w:r>
+        <w:t>How much can the Huff box give us?</w:t>
+      </w:r>
+    </w:p>
+  </w:comment>
+  <w:comment w:id="16" w:author="Greg Flynn" w:date="2017-02-14T09:46:00Z" w:initials="GF">
+    <w:p>
+      <w:pPr>
+        <w:pStyle w:val="CommentText"/>
+      </w:pPr>
+      <w:r>
+        <w:rPr>
+          <w:rStyle w:val="CommentReference"/>
+        </w:rPr>
+        <w:annotationRef/>
+      </w:r>
+      <w:r>
+        <w:t>This doesn’t seem to be a good stress test</w:t>
+      </w:r>
+    </w:p>
+    <w:p>
+      <w:pPr>
+        <w:pStyle w:val="CommentText"/>
+      </w:pPr>
+      <w:r>
+        <w:t>Why don’t we push the load to the max to get the maximum torque and current draw</w:t>
+      </w:r>
+    </w:p>
+  </w:comment>
+  <w:comment w:id="18" w:author="Greg Flynn" w:date="2017-02-14T10:08:00Z" w:initials="GF">
+    <w:p>
+      <w:pPr>
+        <w:pStyle w:val="CommentText"/>
+      </w:pPr>
+      <w:r>
+        <w:rPr>
+          <w:rStyle w:val="CommentReference"/>
+        </w:rPr>
+        <w:annotationRef/>
+      </w:r>
+      <w:r>
+        <w:t>Do we care about the motor controller here?  We will not be cooling it</w:t>
+      </w:r>
+      <w:r>
+        <w:t xml:space="preserve"> with our new system.</w:t>
+      </w:r>
+      <w:bookmarkStart w:id="19" w:name="_GoBack"/>
+      <w:bookmarkEnd w:id="19"/>
+    </w:p>
+    <w:p>
+      <w:pPr>
+        <w:pStyle w:val="CommentText"/>
+      </w:pPr>
+      <w:r>
+        <w:t>From a safety standpoint?</w:t>
       </w:r>
     </w:p>
   </w:comment>
@@ -3002,11 +3599,15 @@
 
 <file path=word/commentsExtended.xml><?xml version="1.0" encoding="utf-8"?>
 <w15:commentsEx xmlns:wpc="http://schemas.microsoft.com/office/word/2010/wordprocessingCanvas" xmlns:mc="http://schemas.openxmlformats.org/markup-compatibility/2006" xmlns:o="urn:schemas-microsoft-com:office:office" xmlns:r="http://schemas.openxmlformats.org/officeDocument/2006/relationships" xmlns:m="http://schemas.openxmlformats.org/officeDocument/2006/math" xmlns:v="urn:schemas-microsoft-com:vml" xmlns:wp14="http://schemas.microsoft.com/office/word/2010/wordprocessingDrawing" xmlns:wp="http://schemas.openxmlformats.org/drawingml/2006/wordprocessingDrawing" xmlns:w10="urn:schemas-microsoft-com:office:word" xmlns:w="http://schemas.openxmlformats.org/wordprocessingml/2006/main" xmlns:w14="http://schemas.microsoft.com/office/word/2010/wordml" xmlns:w15="http://schemas.microsoft.com/office/word/2012/wordml" xmlns:wpg="http://schemas.microsoft.com/office/word/2010/wordprocessingGroup" xmlns:wpi="http://schemas.microsoft.com/office/word/2010/wordprocessingInk" xmlns:wne="http://schemas.microsoft.com/office/word/2006/wordml" xmlns:wps="http://schemas.microsoft.com/office/word/2010/wordprocessingShape" mc:Ignorable="w14 w15 wp14">
+  <w15:commentEx w15:paraId="4374E849" w15:done="0"/>
+  <w15:commentEx w15:paraId="68E28FCB" w15:done="0"/>
   <w15:commentEx w15:paraId="22FFD449" w15:done="0"/>
   <w15:commentEx w15:paraId="053CBD91" w15:done="0"/>
+  <w15:commentEx w15:paraId="145355AE" w15:done="0"/>
+  <w15:commentEx w15:paraId="6B19826D" w15:done="0"/>
   <w15:commentEx w15:paraId="789B1D50" w15:done="0"/>
-  <w15:commentEx w15:paraId="5E2C8D2E" w15:done="0"/>
-  <w15:commentEx w15:paraId="402F084F" w15:done="0"/>
+  <w15:commentEx w15:paraId="2B478D74" w15:done="0"/>
+  <w15:commentEx w15:paraId="5D65E212" w15:done="0"/>
 </w15:commentsEx>
 </file>
 
@@ -3548,6 +4149,92 @@
     </w:lvl>
   </w:abstractNum>
   <w:abstractNum w:abstractNumId="1">
+    <w:nsid w:val="25667BE0"/>
+    <w:multiLevelType w:val="hybridMultilevel"/>
+    <w:tmpl w:val="501235E6"/>
+    <w:lvl w:ilvl="0" w:tplc="0409000F">
+      <w:start w:val="1"/>
+      <w:numFmt w:val="decimal"/>
+      <w:lvlText w:val="%1."/>
+      <w:lvlJc w:val="left"/>
+      <w:pPr>
+        <w:ind w:left="720" w:hanging="360"/>
+      </w:pPr>
+    </w:lvl>
+    <w:lvl w:ilvl="1" w:tplc="04090019" w:tentative="1">
+      <w:start w:val="1"/>
+      <w:numFmt w:val="lowerLetter"/>
+      <w:lvlText w:val="%2."/>
+      <w:lvlJc w:val="left"/>
+      <w:pPr>
+        <w:ind w:left="1440" w:hanging="360"/>
+      </w:pPr>
+    </w:lvl>
+    <w:lvl w:ilvl="2" w:tplc="0409001B" w:tentative="1">
+      <w:start w:val="1"/>
+      <w:numFmt w:val="lowerRoman"/>
+      <w:lvlText w:val="%3."/>
+      <w:lvlJc w:val="right"/>
+      <w:pPr>
+        <w:ind w:left="2160" w:hanging="180"/>
+      </w:pPr>
+    </w:lvl>
+    <w:lvl w:ilvl="3" w:tplc="0409000F" w:tentative="1">
+      <w:start w:val="1"/>
+      <w:numFmt w:val="decimal"/>
+      <w:lvlText w:val="%4."/>
+      <w:lvlJc w:val="left"/>
+      <w:pPr>
+        <w:ind w:left="2880" w:hanging="360"/>
+      </w:pPr>
+    </w:lvl>
+    <w:lvl w:ilvl="4" w:tplc="04090019" w:tentative="1">
+      <w:start w:val="1"/>
+      <w:numFmt w:val="lowerLetter"/>
+      <w:lvlText w:val="%5."/>
+      <w:lvlJc w:val="left"/>
+      <w:pPr>
+        <w:ind w:left="3600" w:hanging="360"/>
+      </w:pPr>
+    </w:lvl>
+    <w:lvl w:ilvl="5" w:tplc="0409001B" w:tentative="1">
+      <w:start w:val="1"/>
+      <w:numFmt w:val="lowerRoman"/>
+      <w:lvlText w:val="%6."/>
+      <w:lvlJc w:val="right"/>
+      <w:pPr>
+        <w:ind w:left="4320" w:hanging="180"/>
+      </w:pPr>
+    </w:lvl>
+    <w:lvl w:ilvl="6" w:tplc="0409000F" w:tentative="1">
+      <w:start w:val="1"/>
+      <w:numFmt w:val="decimal"/>
+      <w:lvlText w:val="%7."/>
+      <w:lvlJc w:val="left"/>
+      <w:pPr>
+        <w:ind w:left="5040" w:hanging="360"/>
+      </w:pPr>
+    </w:lvl>
+    <w:lvl w:ilvl="7" w:tplc="04090019" w:tentative="1">
+      <w:start w:val="1"/>
+      <w:numFmt w:val="lowerLetter"/>
+      <w:lvlText w:val="%8."/>
+      <w:lvlJc w:val="left"/>
+      <w:pPr>
+        <w:ind w:left="5760" w:hanging="360"/>
+      </w:pPr>
+    </w:lvl>
+    <w:lvl w:ilvl="8" w:tplc="0409001B" w:tentative="1">
+      <w:start w:val="1"/>
+      <w:numFmt w:val="lowerRoman"/>
+      <w:lvlText w:val="%9."/>
+      <w:lvlJc w:val="right"/>
+      <w:pPr>
+        <w:ind w:left="6480" w:hanging="180"/>
+      </w:pPr>
+    </w:lvl>
+  </w:abstractNum>
+  <w:abstractNum w:abstractNumId="2">
     <w:nsid w:val="30A8490C"/>
     <w:multiLevelType w:val="hybridMultilevel"/>
     <w:tmpl w:val="47281D06"/>
@@ -3633,7 +4320,7 @@
       </w:pPr>
     </w:lvl>
   </w:abstractNum>
-  <w:abstractNum w:abstractNumId="2">
+  <w:abstractNum w:abstractNumId="3">
     <w:nsid w:val="3265072E"/>
     <w:multiLevelType w:val="hybridMultilevel"/>
     <w:tmpl w:val="5EAAF518"/>
@@ -3719,10 +4406,123 @@
       </w:pPr>
     </w:lvl>
   </w:abstractNum>
-  <w:abstractNum w:abstractNumId="3">
+  <w:abstractNum w:abstractNumId="4">
+    <w:nsid w:val="3B6C50E7"/>
+    <w:multiLevelType w:val="hybridMultilevel"/>
+    <w:tmpl w:val="E1840DE8"/>
+    <w:lvl w:ilvl="0" w:tplc="04090001">
+      <w:start w:val="1"/>
+      <w:numFmt w:val="bullet"/>
+      <w:lvlText w:val=""/>
+      <w:lvlJc w:val="left"/>
+      <w:pPr>
+        <w:ind w:left="1080" w:hanging="360"/>
+      </w:pPr>
+      <w:rPr>
+        <w:rFonts w:ascii="Symbol" w:hAnsi="Symbol" w:hint="default"/>
+      </w:rPr>
+    </w:lvl>
+    <w:lvl w:ilvl="1" w:tplc="04090003" w:tentative="1">
+      <w:start w:val="1"/>
+      <w:numFmt w:val="bullet"/>
+      <w:lvlText w:val="o"/>
+      <w:lvlJc w:val="left"/>
+      <w:pPr>
+        <w:ind w:left="1800" w:hanging="360"/>
+      </w:pPr>
+      <w:rPr>
+        <w:rFonts w:ascii="Courier New" w:hAnsi="Courier New" w:cs="Courier New" w:hint="default"/>
+      </w:rPr>
+    </w:lvl>
+    <w:lvl w:ilvl="2" w:tplc="04090005" w:tentative="1">
+      <w:start w:val="1"/>
+      <w:numFmt w:val="bullet"/>
+      <w:lvlText w:val=""/>
+      <w:lvlJc w:val="left"/>
+      <w:pPr>
+        <w:ind w:left="2520" w:hanging="360"/>
+      </w:pPr>
+      <w:rPr>
+        <w:rFonts w:ascii="Wingdings" w:hAnsi="Wingdings" w:hint="default"/>
+      </w:rPr>
+    </w:lvl>
+    <w:lvl w:ilvl="3" w:tplc="04090001" w:tentative="1">
+      <w:start w:val="1"/>
+      <w:numFmt w:val="bullet"/>
+      <w:lvlText w:val=""/>
+      <w:lvlJc w:val="left"/>
+      <w:pPr>
+        <w:ind w:left="3240" w:hanging="360"/>
+      </w:pPr>
+      <w:rPr>
+        <w:rFonts w:ascii="Symbol" w:hAnsi="Symbol" w:hint="default"/>
+      </w:rPr>
+    </w:lvl>
+    <w:lvl w:ilvl="4" w:tplc="04090003" w:tentative="1">
+      <w:start w:val="1"/>
+      <w:numFmt w:val="bullet"/>
+      <w:lvlText w:val="o"/>
+      <w:lvlJc w:val="left"/>
+      <w:pPr>
+        <w:ind w:left="3960" w:hanging="360"/>
+      </w:pPr>
+      <w:rPr>
+        <w:rFonts w:ascii="Courier New" w:hAnsi="Courier New" w:cs="Courier New" w:hint="default"/>
+      </w:rPr>
+    </w:lvl>
+    <w:lvl w:ilvl="5" w:tplc="04090005" w:tentative="1">
+      <w:start w:val="1"/>
+      <w:numFmt w:val="bullet"/>
+      <w:lvlText w:val=""/>
+      <w:lvlJc w:val="left"/>
+      <w:pPr>
+        <w:ind w:left="4680" w:hanging="360"/>
+      </w:pPr>
+      <w:rPr>
+        <w:rFonts w:ascii="Wingdings" w:hAnsi="Wingdings" w:hint="default"/>
+      </w:rPr>
+    </w:lvl>
+    <w:lvl w:ilvl="6" w:tplc="04090001" w:tentative="1">
+      <w:start w:val="1"/>
+      <w:numFmt w:val="bullet"/>
+      <w:lvlText w:val=""/>
+      <w:lvlJc w:val="left"/>
+      <w:pPr>
+        <w:ind w:left="5400" w:hanging="360"/>
+      </w:pPr>
+      <w:rPr>
+        <w:rFonts w:ascii="Symbol" w:hAnsi="Symbol" w:hint="default"/>
+      </w:rPr>
+    </w:lvl>
+    <w:lvl w:ilvl="7" w:tplc="04090003" w:tentative="1">
+      <w:start w:val="1"/>
+      <w:numFmt w:val="bullet"/>
+      <w:lvlText w:val="o"/>
+      <w:lvlJc w:val="left"/>
+      <w:pPr>
+        <w:ind w:left="6120" w:hanging="360"/>
+      </w:pPr>
+      <w:rPr>
+        <w:rFonts w:ascii="Courier New" w:hAnsi="Courier New" w:cs="Courier New" w:hint="default"/>
+      </w:rPr>
+    </w:lvl>
+    <w:lvl w:ilvl="8" w:tplc="04090005" w:tentative="1">
+      <w:start w:val="1"/>
+      <w:numFmt w:val="bullet"/>
+      <w:lvlText w:val=""/>
+      <w:lvlJc w:val="left"/>
+      <w:pPr>
+        <w:ind w:left="6840" w:hanging="360"/>
+      </w:pPr>
+      <w:rPr>
+        <w:rFonts w:ascii="Wingdings" w:hAnsi="Wingdings" w:hint="default"/>
+      </w:rPr>
+    </w:lvl>
+  </w:abstractNum>
+  <w:abstractNum w:abstractNumId="5">
     <w:nsid w:val="4758415B"/>
     <w:multiLevelType w:val="hybridMultilevel"/>
-    <w:tmpl w:val="EDC09EAC"/>
+    <w:tmpl w:val="501235E6"/>
     <w:lvl w:ilvl="0" w:tplc="0409000F">
       <w:start w:val="1"/>
       <w:numFmt w:val="decimal"/>
@@ -3805,7 +4605,7 @@
       </w:pPr>
     </w:lvl>
   </w:abstractNum>
-  <w:abstractNum w:abstractNumId="4">
+  <w:abstractNum w:abstractNumId="6">
     <w:nsid w:val="4AFD16DD"/>
     <w:multiLevelType w:val="hybridMultilevel"/>
     <w:tmpl w:val="9CF6113E"/>
@@ -3891,7 +4691,7 @@
       </w:pPr>
     </w:lvl>
   </w:abstractNum>
-  <w:abstractNum w:abstractNumId="5">
+  <w:abstractNum w:abstractNumId="7">
     <w:nsid w:val="6F2D5118"/>
     <w:multiLevelType w:val="hybridMultilevel"/>
     <w:tmpl w:val="76C62CA0"/>
@@ -3977,120 +4777,120 @@
       </w:pPr>
     </w:lvl>
   </w:abstractNum>
-  <w:abstractNum w:abstractNumId="6">
+  <w:abstractNum w:abstractNumId="8">
     <w:nsid w:val="6F8932C7"/>
     <w:multiLevelType w:val="hybridMultilevel"/>
-    <w:tmpl w:val="9D1EF92E"/>
-    <w:lvl w:ilvl="0" w:tplc="04090001">
+    <w:tmpl w:val="91D04F86"/>
+    <w:lvl w:ilvl="0" w:tplc="0409000F">
+      <w:start w:val="1"/>
+      <w:numFmt w:val="decimal"/>
+      <w:lvlText w:val="%1."/>
+      <w:lvlJc w:val="left"/>
+      <w:pPr>
+        <w:ind w:left="720" w:hanging="360"/>
+      </w:pPr>
+      <w:rPr>
+        <w:rFonts w:hint="default"/>
+      </w:rPr>
+    </w:lvl>
+    <w:lvl w:ilvl="1" w:tplc="04090003" w:tentative="1">
+      <w:start w:val="1"/>
+      <w:numFmt w:val="bullet"/>
+      <w:lvlText w:val="o"/>
+      <w:lvlJc w:val="left"/>
+      <w:pPr>
+        <w:ind w:left="1440" w:hanging="360"/>
+      </w:pPr>
+      <w:rPr>
+        <w:rFonts w:ascii="Courier New" w:hAnsi="Courier New" w:hint="default"/>
+      </w:rPr>
+    </w:lvl>
+    <w:lvl w:ilvl="2" w:tplc="04090005" w:tentative="1">
+      <w:start w:val="1"/>
+      <w:numFmt w:val="bullet"/>
+      <w:lvlText w:val=""/>
+      <w:lvlJc w:val="left"/>
+      <w:pPr>
+        <w:ind w:left="2160" w:hanging="360"/>
+      </w:pPr>
+      <w:rPr>
+        <w:rFonts w:ascii="Wingdings" w:hAnsi="Wingdings" w:hint="default"/>
+      </w:rPr>
+    </w:lvl>
+    <w:lvl w:ilvl="3" w:tplc="04090001" w:tentative="1">
       <w:start w:val="1"/>
       <w:numFmt w:val="bullet"/>
       <w:lvlText w:val=""/>
       <w:lvlJc w:val="left"/>
       <w:pPr>
-        <w:ind w:left="720" w:hanging="360"/>
+        <w:ind w:left="2880" w:hanging="360"/>
       </w:pPr>
       <w:rPr>
         <w:rFonts w:ascii="Symbol" w:hAnsi="Symbol" w:hint="default"/>
       </w:rPr>
     </w:lvl>
-    <w:lvl w:ilvl="1" w:tplc="04090003" w:tentative="1">
+    <w:lvl w:ilvl="4" w:tplc="04090003" w:tentative="1">
       <w:start w:val="1"/>
       <w:numFmt w:val="bullet"/>
       <w:lvlText w:val="o"/>
       <w:lvlJc w:val="left"/>
       <w:pPr>
-        <w:ind w:left="1440" w:hanging="360"/>
+        <w:ind w:left="3600" w:hanging="360"/>
       </w:pPr>
       <w:rPr>
         <w:rFonts w:ascii="Courier New" w:hAnsi="Courier New" w:hint="default"/>
       </w:rPr>
     </w:lvl>
-    <w:lvl w:ilvl="2" w:tplc="04090005" w:tentative="1">
+    <w:lvl w:ilvl="5" w:tplc="04090005" w:tentative="1">
       <w:start w:val="1"/>
       <w:numFmt w:val="bullet"/>
       <w:lvlText w:val=""/>
       <w:lvlJc w:val="left"/>
       <w:pPr>
-        <w:ind w:left="2160" w:hanging="360"/>
+        <w:ind w:left="4320" w:hanging="360"/>
       </w:pPr>
       <w:rPr>
         <w:rFonts w:ascii="Wingdings" w:hAnsi="Wingdings" w:hint="default"/>
       </w:rPr>
     </w:lvl>
-    <w:lvl w:ilvl="3" w:tplc="04090001" w:tentative="1">
+    <w:lvl w:ilvl="6" w:tplc="04090001" w:tentative="1">
       <w:start w:val="1"/>
       <w:numFmt w:val="bullet"/>
       <w:lvlText w:val=""/>
       <w:lvlJc w:val="left"/>
       <w:pPr>
-        <w:ind w:left="2880" w:hanging="360"/>
+        <w:ind w:left="5040" w:hanging="360"/>
       </w:pPr>
       <w:rPr>
         <w:rFonts w:ascii="Symbol" w:hAnsi="Symbol" w:hint="default"/>
       </w:rPr>
     </w:lvl>
-    <w:lvl w:ilvl="4" w:tplc="04090003" w:tentative="1">
+    <w:lvl w:ilvl="7" w:tplc="04090003" w:tentative="1">
       <w:start w:val="1"/>
       <w:numFmt w:val="bullet"/>
       <w:lvlText w:val="o"/>
       <w:lvlJc w:val="left"/>
       <w:pPr>
-        <w:ind w:left="3600" w:hanging="360"/>
+        <w:ind w:left="5760" w:hanging="360"/>
       </w:pPr>
       <w:rPr>
         <w:rFonts w:ascii="Courier New" w:hAnsi="Courier New" w:hint="default"/>
       </w:rPr>
     </w:lvl>
-    <w:lvl w:ilvl="5" w:tplc="04090005" w:tentative="1">
+    <w:lvl w:ilvl="8" w:tplc="04090005" w:tentative="1">
       <w:start w:val="1"/>
       <w:numFmt w:val="bullet"/>
       <w:lvlText w:val=""/>
       <w:lvlJc w:val="left"/>
       <w:pPr>
-        <w:ind w:left="4320" w:hanging="360"/>
+        <w:ind w:left="6480" w:hanging="360"/>
       </w:pPr>
       <w:rPr>
         <w:rFonts w:ascii="Wingdings" w:hAnsi="Wingdings" w:hint="default"/>
       </w:rPr>
     </w:lvl>
-    <w:lvl w:ilvl="6" w:tplc="04090001" w:tentative="1">
-      <w:start w:val="1"/>
-      <w:numFmt w:val="bullet"/>
-      <w:lvlText w:val=""/>
-      <w:lvlJc w:val="left"/>
-      <w:pPr>
-        <w:ind w:left="5040" w:hanging="360"/>
-      </w:pPr>
-      <w:rPr>
-        <w:rFonts w:ascii="Symbol" w:hAnsi="Symbol" w:hint="default"/>
-      </w:rPr>
-    </w:lvl>
-    <w:lvl w:ilvl="7" w:tplc="04090003" w:tentative="1">
-      <w:start w:val="1"/>
-      <w:numFmt w:val="bullet"/>
-      <w:lvlText w:val="o"/>
-      <w:lvlJc w:val="left"/>
-      <w:pPr>
-        <w:ind w:left="5760" w:hanging="360"/>
-      </w:pPr>
-      <w:rPr>
-        <w:rFonts w:ascii="Courier New" w:hAnsi="Courier New" w:hint="default"/>
-      </w:rPr>
-    </w:lvl>
-    <w:lvl w:ilvl="8" w:tplc="04090005" w:tentative="1">
-      <w:start w:val="1"/>
-      <w:numFmt w:val="bullet"/>
-      <w:lvlText w:val=""/>
-      <w:lvlJc w:val="left"/>
-      <w:pPr>
-        <w:ind w:left="6480" w:hanging="360"/>
-      </w:pPr>
-      <w:rPr>
-        <w:rFonts w:ascii="Wingdings" w:hAnsi="Wingdings" w:hint="default"/>
-      </w:rPr>
-    </w:lvl>
   </w:abstractNum>
-  <w:abstractNum w:abstractNumId="7">
+  <w:abstractNum w:abstractNumId="9">
     <w:nsid w:val="77053AD3"/>
     <w:multiLevelType w:val="hybridMultilevel"/>
     <w:tmpl w:val="C12AE3EA"/>
@@ -4176,7 +4976,7 @@
       </w:pPr>
     </w:lvl>
   </w:abstractNum>
-  <w:abstractNum w:abstractNumId="8">
+  <w:abstractNum w:abstractNumId="10">
     <w:nsid w:val="7BBF2E7F"/>
     <w:multiLevelType w:val="hybridMultilevel"/>
     <w:tmpl w:val="0A3AA728"/>
@@ -4189,7 +4989,7 @@
         <w:ind w:left="720" w:hanging="360"/>
       </w:pPr>
     </w:lvl>
-    <w:lvl w:ilvl="1" w:tplc="04090019" w:tentative="1">
+    <w:lvl w:ilvl="1" w:tplc="04090019">
       <w:start w:val="1"/>
       <w:numFmt w:val="lowerLetter"/>
       <w:lvlText w:val="%2."/>
@@ -4266,30 +5066,44 @@
     <w:abstractNumId w:val="0"/>
   </w:num>
   <w:num w:numId="2">
+    <w:abstractNumId w:val="5"/>
+  </w:num>
+  <w:num w:numId="3">
+    <w:abstractNumId w:val="6"/>
+  </w:num>
+  <w:num w:numId="4">
+    <w:abstractNumId w:val="9"/>
+  </w:num>
+  <w:num w:numId="5">
+    <w:abstractNumId w:val="7"/>
+  </w:num>
+  <w:num w:numId="6">
+    <w:abstractNumId w:val="2"/>
+  </w:num>
+  <w:num w:numId="7">
+    <w:abstractNumId w:val="8"/>
+  </w:num>
+  <w:num w:numId="8">
+    <w:abstractNumId w:val="10"/>
+  </w:num>
+  <w:num w:numId="9">
     <w:abstractNumId w:val="3"/>
   </w:num>
-  <w:num w:numId="3">
+  <w:num w:numId="10">
     <w:abstractNumId w:val="4"/>
   </w:num>
-  <w:num w:numId="4">
-    <w:abstractNumId w:val="7"/>
-  </w:num>
-  <w:num w:numId="5">
-    <w:abstractNumId w:val="5"/>
-  </w:num>
-  <w:num w:numId="6">
+  <w:num w:numId="11">
     <w:abstractNumId w:val="1"/>
   </w:num>
-  <w:num w:numId="7">
-    <w:abstractNumId w:val="6"/>
-  </w:num>
-  <w:num w:numId="8">
-    <w:abstractNumId w:val="8"/>
-  </w:num>
-  <w:num w:numId="9">
-    <w:abstractNumId w:val="2"/>
-  </w:num>
 </w:numbering>
+</file>
+
+<file path=word/people.xml><?xml version="1.0" encoding="utf-8"?>
+<w15:people xmlns:wpc="http://schemas.microsoft.com/office/word/2010/wordprocessingCanvas" xmlns:mc="http://schemas.openxmlformats.org/markup-compatibility/2006" xmlns:o="urn:schemas-microsoft-com:office:office" xmlns:r="http://schemas.openxmlformats.org/officeDocument/2006/relationships" xmlns:m="http://schemas.openxmlformats.org/officeDocument/2006/math" xmlns:v="urn:schemas-microsoft-com:vml" xmlns:wp14="http://schemas.microsoft.com/office/word/2010/wordprocessingDrawing" xmlns:wp="http://schemas.openxmlformats.org/drawingml/2006/wordprocessingDrawing" xmlns:w10="urn:schemas-microsoft-com:office:word" xmlns:w="http://schemas.openxmlformats.org/wordprocessingml/2006/main" xmlns:w14="http://schemas.microsoft.com/office/word/2010/wordml" xmlns:w15="http://schemas.microsoft.com/office/word/2012/wordml" xmlns:wpg="http://schemas.microsoft.com/office/word/2010/wordprocessingGroup" xmlns:wpi="http://schemas.microsoft.com/office/word/2010/wordprocessingInk" xmlns:wne="http://schemas.microsoft.com/office/word/2006/wordml" xmlns:wps="http://schemas.microsoft.com/office/word/2010/wordprocessingShape" mc:Ignorable="w14 w15 wp14">
+  <w15:person w15:author="Greg Flynn">
+    <w15:presenceInfo w15:providerId="None" w15:userId="Greg Flynn"/>
+  </w15:person>
+</w15:people>
 </file>
 
 <file path=word/styles.xml><?xml version="1.0" encoding="utf-8"?>
@@ -5116,6 +5930,17 @@
       </w:tblCellMar>
     </w:tblPr>
   </w:style>
+  <w:style w:type="character" w:styleId="Hyperlink">
+    <w:name w:val="Hyperlink"/>
+    <w:basedOn w:val="DefaultParagraphFont"/>
+    <w:uiPriority w:val="99"/>
+    <w:unhideWhenUsed/>
+    <w:rsid w:val="0039580D"/>
+    <w:rPr>
+      <w:color w:val="0000FF" w:themeColor="hyperlink"/>
+      <w:u w:val="single"/>
+    </w:rPr>
+  </w:style>
 </w:styles>
 </file>
 
@@ -5278,6 +6103,7 @@
     <w:rsidRoot w:val="00363DFC"/>
     <w:rsid w:val="00363DFC"/>
     <w:rsid w:val="00AD77C6"/>
+    <w:rsid w:val="00CA3C6B"/>
     <w:rsid w:val="00FA5964"/>
   </w:rsids>
   <m:mathPr>
@@ -6103,7 +6929,7 @@
 </file>
 
 <file path=customXml/itemProps2.xml><?xml version="1.0" encoding="utf-8"?>
-<ds:datastoreItem xmlns:ds="http://schemas.openxmlformats.org/officeDocument/2006/customXml" ds:itemID="{26E68C3F-8338-466A-B4ED-78034B368ACF}">
+<ds:datastoreItem xmlns:ds="http://schemas.openxmlformats.org/officeDocument/2006/customXml" ds:itemID="{62374726-37FB-4DF6-97DC-807200769665}">
   <ds:schemaRefs>
     <ds:schemaRef ds:uri="http://schemas.openxmlformats.org/officeDocument/2006/bibliography"/>
   </ds:schemaRefs>

</xml_diff>

<commit_message>
Completed test documentation for basic and stress test.  Need to decide what to do about physics
</commit_message>
<xml_diff>
--- a/ATPs/02_Accumulator_Test.docx
+++ b/ATPs/02_Accumulator_Test.docx
@@ -570,7 +570,7 @@
               </mc:Choice>
               <mc:Fallback>
                 <w:pict>
-                  <v:rect w14:anchorId="17FCF78F" id="Rectangle 4" o:spid="_x0000_s1026" style="position:absolute;margin-left:21.6pt;margin-top:36pt;width:568.8pt;height:17.6pt;z-index:251659264;visibility:visible;mso-wrap-style:square;mso-width-percent:0;mso-height-percent:0;mso-wrap-distance-left:9pt;mso-wrap-distance-top:0;mso-wrap-distance-right:9pt;mso-wrap-distance-bottom:0;mso-position-horizontal:absolute;mso-position-horizontal-relative:page;mso-position-vertical:absolute;mso-position-vertical-relative:page;mso-width-percent:0;mso-height-percent:0;mso-width-relative:page;mso-height-relative:page;v-text-anchor:top" o:gfxdata="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" fillcolor="#8db3e2 [1311]" stroked="f">
+                  <v:rect w14:anchorId="6FFA9268" id="Rectangle 4" o:spid="_x0000_s1026" style="position:absolute;margin-left:21.6pt;margin-top:36pt;width:568.8pt;height:17.6pt;z-index:251659264;visibility:visible;mso-wrap-style:square;mso-width-percent:0;mso-height-percent:0;mso-wrap-distance-left:9pt;mso-wrap-distance-top:0;mso-wrap-distance-right:9pt;mso-wrap-distance-bottom:0;mso-position-horizontal:absolute;mso-position-horizontal-relative:page;mso-position-vertical:absolute;mso-position-vertical-relative:page;mso-width-percent:0;mso-height-percent:0;mso-width-relative:page;mso-height-relative:page;v-text-anchor:top" o:gfxdata="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" fillcolor="#8db3e2 [1311]" stroked="f">
                     <v:textbox inset=",7.2pt,,7.2pt"/>
                     <w10:wrap anchorx="page" anchory="page"/>
                   </v:rect>
@@ -693,7 +693,7 @@
               </mc:Choice>
               <mc:Fallback>
                 <w:pict>
-                  <v:group w14:anchorId="323FFCB0" id="Group 9" o:spid="_x0000_s1026" style="position:absolute;margin-left:21.6pt;margin-top:702pt;width:568.8pt;height:54.05pt;z-index:-251664384;mso-position-horizontal-relative:page;mso-position-vertical-relative:page" coordorigin="432,13608" coordsize="11376,1081" o:gfxdata="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">
+                  <v:group w14:anchorId="1AB73B23" id="Group 9" o:spid="_x0000_s1026" style="position:absolute;margin-left:21.6pt;margin-top:702pt;width:568.8pt;height:54.05pt;z-index:-251664384;mso-position-horizontal-relative:page;mso-position-vertical-relative:page" coordorigin="432,13608" coordsize="11376,1081" o:gfxdata="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">
                     <v:shape id="AutoShape 10" o:spid="_x0000_s1027" type="#_x0000_t32" style="position:absolute;left:432;top:13608;width:11376;height:0;visibility:visible;mso-wrap-style:square" o:connectortype="straight" o:gfxdata="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" strokecolor="gray"/>
                     <v:shape id="AutoShape 11" o:spid="_x0000_s1028" type="#_x0000_t32" style="position:absolute;left:432;top:14689;width:11376;height:0;visibility:visible;mso-wrap-style:square" o:connectortype="straight" o:gfxdata="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" strokecolor="gray"/>
                     <w10:wrap anchorx="page" anchory="page"/>
@@ -2129,6 +2129,16 @@
       <w:r>
         <w:t xml:space="preserve">  </w:t>
       </w:r>
+    </w:p>
+    <w:p>
+      <w:pPr>
+        <w:spacing w:line="276" w:lineRule="auto"/>
+      </w:pPr>
+    </w:p>
+    <w:p>
+      <w:pPr>
+        <w:spacing w:line="276" w:lineRule="auto"/>
+      </w:pPr>
       <w:commentRangeStart w:id="2"/>
       <w:r>
         <w:t>This document only verifies the temperature of the packs since we do not have any cooling system that we will use on the actual car.</w:t>
@@ -2139,6 +2149,22 @@
           <w:rStyle w:val="CommentReference"/>
         </w:rPr>
         <w:commentReference w:id="2"/>
+      </w:r>
+    </w:p>
+    <w:p>
+      <w:pPr>
+        <w:spacing w:line="276" w:lineRule="auto"/>
+      </w:pPr>
+    </w:p>
+    <w:p>
+      <w:pPr>
+        <w:spacing w:line="276" w:lineRule="auto"/>
+      </w:pPr>
+      <w:r>
+        <w:t xml:space="preserve">Before this test is run the packs should be completely charged.  The basic test </w:t>
+      </w:r>
+      <w:r>
+        <w:t>consumes approximately 5Ah.  The stress test consumes approximately 5Ah.</w:t>
       </w:r>
     </w:p>
     <w:p>
@@ -2251,21 +2277,6 @@
     </w:p>
     <w:p>
       <w:pPr>
-        <w:spacing w:line="276" w:lineRule="auto"/>
-        <w:ind w:left="360"/>
-      </w:pPr>
-    </w:p>
-    <w:p>
-      <w:pPr>
-        <w:spacing w:line="276" w:lineRule="auto"/>
-        <w:ind w:left="360"/>
-      </w:pPr>
-      <w:r>
-        <w:t>EITHER:</w:t>
-      </w:r>
-    </w:p>
-    <w:p>
-      <w:pPr>
         <w:pStyle w:val="ListParagraph"/>
         <w:numPr>
           <w:ilvl w:val="0"/>
@@ -2274,7 +2285,24 @@
         <w:spacing w:line="276" w:lineRule="auto"/>
       </w:pPr>
       <w:r>
-        <w:t>Current sensor for the packs</w:t>
+        <w:t>Computer to access 401 station remotely</w:t>
+      </w:r>
+      <w:bookmarkStart w:id="4" w:name="_GoBack"/>
+      <w:bookmarkEnd w:id="4"/>
+    </w:p>
+    <w:p>
+      <w:pPr>
+        <w:spacing w:line="276" w:lineRule="auto"/>
+        <w:ind w:left="360"/>
+      </w:pPr>
+    </w:p>
+    <w:p>
+      <w:pPr>
+        <w:spacing w:line="276" w:lineRule="auto"/>
+        <w:ind w:left="360"/>
+      </w:pPr>
+      <w:r>
+        <w:t>EITHER:</w:t>
       </w:r>
     </w:p>
     <w:p>
@@ -2287,6 +2315,19 @@
         <w:spacing w:line="276" w:lineRule="auto"/>
       </w:pPr>
       <w:r>
+        <w:t>Current sensor for the packs</w:t>
+      </w:r>
+    </w:p>
+    <w:p>
+      <w:pPr>
+        <w:pStyle w:val="ListParagraph"/>
+        <w:numPr>
+          <w:ilvl w:val="0"/>
+          <w:numId w:val="1"/>
+        </w:numPr>
+        <w:spacing w:line="276" w:lineRule="auto"/>
+      </w:pPr>
+      <w:r>
         <w:t>Voltmeter for the packs</w:t>
       </w:r>
       <w:r>
@@ -2326,11 +2367,11 @@
         <w:pStyle w:val="Heading1"/>
         <w:spacing w:line="360" w:lineRule="auto"/>
       </w:pPr>
-      <w:bookmarkStart w:id="4" w:name="_Toc474828428"/>
+      <w:bookmarkStart w:id="5" w:name="_Toc474828428"/>
       <w:r>
         <w:t>Required Software</w:t>
       </w:r>
-      <w:bookmarkEnd w:id="4"/>
+      <w:bookmarkEnd w:id="5"/>
     </w:p>
     <w:p>
       <w:pPr>
@@ -2340,16 +2381,16 @@
           <w:numId w:val="7"/>
         </w:numPr>
       </w:pPr>
-      <w:commentRangeStart w:id="5"/>
+      <w:commentRangeStart w:id="6"/>
       <w:r>
         <w:t>The remote software to get to the dyno</w:t>
       </w:r>
-      <w:commentRangeEnd w:id="5"/>
+      <w:commentRangeEnd w:id="6"/>
       <w:r>
         <w:rPr>
           <w:rStyle w:val="CommentReference"/>
         </w:rPr>
-        <w:commentReference w:id="5"/>
+        <w:commentReference w:id="6"/>
       </w:r>
     </w:p>
     <w:p>
@@ -2357,11 +2398,12 @@
         <w:pStyle w:val="Heading1"/>
         <w:spacing w:line="360" w:lineRule="auto"/>
       </w:pPr>
-      <w:bookmarkStart w:id="6" w:name="_Toc474828429"/>
-      <w:r>
+      <w:bookmarkStart w:id="7" w:name="_Toc474828429"/>
+      <w:r>
+        <w:lastRenderedPageBreak/>
         <w:t>Hardware Setup</w:t>
       </w:r>
-      <w:bookmarkEnd w:id="6"/>
+      <w:bookmarkEnd w:id="7"/>
     </w:p>
     <w:p>
       <w:pPr>
@@ -2423,7 +2465,6 @@
         <w:spacing w:line="276" w:lineRule="auto"/>
       </w:pPr>
       <w:r>
-        <w:lastRenderedPageBreak/>
         <w:t>Connect safety loop</w:t>
       </w:r>
     </w:p>
@@ -2487,11 +2528,11 @@
         <w:pStyle w:val="Heading1"/>
         <w:spacing w:line="360" w:lineRule="auto"/>
       </w:pPr>
-      <w:bookmarkStart w:id="7" w:name="_Toc474828430"/>
+      <w:bookmarkStart w:id="8" w:name="_Toc474828430"/>
       <w:r>
         <w:t>Software Setup</w:t>
       </w:r>
-      <w:bookmarkEnd w:id="7"/>
+      <w:bookmarkEnd w:id="8"/>
     </w:p>
     <w:p>
       <w:pPr>
@@ -2502,16 +2543,16 @@
         </w:numPr>
         <w:spacing w:line="276" w:lineRule="auto"/>
       </w:pPr>
-      <w:commentRangeStart w:id="8"/>
+      <w:commentRangeStart w:id="9"/>
       <w:r>
         <w:t>How to start the connection?</w:t>
       </w:r>
-      <w:commentRangeEnd w:id="8"/>
+      <w:commentRangeEnd w:id="9"/>
       <w:r>
         <w:rPr>
           <w:rStyle w:val="CommentReference"/>
         </w:rPr>
-        <w:commentReference w:id="8"/>
+        <w:commentReference w:id="9"/>
       </w:r>
     </w:p>
     <w:p>
@@ -2519,21 +2560,21 @@
         <w:pStyle w:val="Heading1"/>
         <w:spacing w:line="360" w:lineRule="auto"/>
       </w:pPr>
-      <w:bookmarkStart w:id="9" w:name="_Toc474828431"/>
+      <w:bookmarkStart w:id="10" w:name="_Toc474828431"/>
       <w:r>
         <w:t>Test Procedure</w:t>
       </w:r>
-      <w:bookmarkEnd w:id="9"/>
+      <w:bookmarkEnd w:id="10"/>
     </w:p>
     <w:p>
       <w:pPr>
         <w:pStyle w:val="Heading2"/>
       </w:pPr>
-      <w:bookmarkStart w:id="10" w:name="_Toc474828432"/>
+      <w:bookmarkStart w:id="11" w:name="_Toc474828432"/>
       <w:r>
         <w:t>Basic test</w:t>
       </w:r>
-      <w:bookmarkEnd w:id="10"/>
+      <w:bookmarkEnd w:id="11"/>
     </w:p>
     <w:p>
       <w:pPr>
@@ -2588,16 +2629,16 @@
           <w:numId w:val="8"/>
         </w:numPr>
       </w:pPr>
-      <w:commentRangeStart w:id="11"/>
+      <w:commentRangeStart w:id="12"/>
       <w:r>
         <w:t>Record cell temperature</w:t>
       </w:r>
-      <w:commentRangeEnd w:id="11"/>
+      <w:commentRangeEnd w:id="12"/>
       <w:r>
         <w:rPr>
           <w:rStyle w:val="CommentReference"/>
         </w:rPr>
-        <w:commentReference w:id="11"/>
+        <w:commentReference w:id="12"/>
       </w:r>
     </w:p>
     <w:p>
@@ -2704,15 +2745,33 @@
     </w:p>
     <w:p>
       <w:pPr>
+        <w:pStyle w:val="ListParagraph"/>
+        <w:numPr>
+          <w:ilvl w:val="0"/>
+          <w:numId w:val="8"/>
+        </w:numPr>
+      </w:pPr>
+      <w:r>
+        <w:t>Check ATP02-03</w:t>
+      </w:r>
+    </w:p>
+    <w:p>
+      <w:pPr>
+        <w:pStyle w:val="ListParagraph"/>
+      </w:pPr>
+    </w:p>
+    <w:p>
+      <w:pPr>
         <w:pStyle w:val="Heading2"/>
       </w:pPr>
-      <w:bookmarkStart w:id="12" w:name="_Toc474828433"/>
-      <w:commentRangeStart w:id="13"/>
+      <w:bookmarkStart w:id="13" w:name="_Toc474828433"/>
+      <w:commentRangeStart w:id="14"/>
+      <w:commentRangeStart w:id="15"/>
       <w:r>
         <w:t>Physics data acquisition</w:t>
       </w:r>
-      <w:bookmarkEnd w:id="12"/>
-      <w:commentRangeEnd w:id="13"/>
+      <w:bookmarkEnd w:id="13"/>
+      <w:commentRangeEnd w:id="14"/>
       <w:r>
         <w:rPr>
           <w:rStyle w:val="CommentReference"/>
@@ -2721,7 +2780,7 @@
           <w:bCs w:val="0"/>
           <w:color w:val="auto"/>
         </w:rPr>
-        <w:commentReference w:id="13"/>
+        <w:commentReference w:id="14"/>
       </w:r>
     </w:p>
     <w:p>
@@ -2744,7 +2803,7 @@
           <w:numId w:val="6"/>
         </w:numPr>
       </w:pPr>
-      <w:commentRangeStart w:id="14"/>
+      <w:commentRangeStart w:id="16"/>
       <w:r>
         <w:t xml:space="preserve">Recorded the values of power supply current (A), Controller RMS Current (A), Motor </w:t>
       </w:r>
@@ -2760,12 +2819,12 @@
       <w:r>
         <w:t xml:space="preserve"> voltage (V), and motor controller and motor temperatures (deg C)</w:t>
       </w:r>
-      <w:commentRangeEnd w:id="14"/>
+      <w:commentRangeEnd w:id="16"/>
       <w:r>
         <w:rPr>
           <w:rStyle w:val="CommentReference"/>
         </w:rPr>
-        <w:commentReference w:id="14"/>
+        <w:commentReference w:id="16"/>
       </w:r>
     </w:p>
     <w:p>
@@ -2806,35 +2865,34 @@
       <w:r>
         <w:t>loads from 100% down to 50% in 2% steps</w:t>
       </w:r>
+      <w:commentRangeEnd w:id="15"/>
+      <w:r>
+        <w:rPr>
+          <w:rStyle w:val="CommentReference"/>
+        </w:rPr>
+        <w:commentReference w:id="15"/>
+      </w:r>
     </w:p>
     <w:p>
       <w:pPr>
         <w:pStyle w:val="Heading2"/>
       </w:pPr>
-      <w:bookmarkStart w:id="15" w:name="_Toc474828434"/>
+      <w:bookmarkStart w:id="17" w:name="_Toc474828434"/>
       <w:r>
         <w:t>Stress test</w:t>
       </w:r>
-      <w:bookmarkEnd w:id="15"/>
+      <w:bookmarkEnd w:id="17"/>
     </w:p>
     <w:p>
       <w:pPr>
         <w:pStyle w:val="ListParagraph"/>
         <w:numPr>
           <w:ilvl w:val="0"/>
-          <w:numId w:val="9"/>
+          <w:numId w:val="12"/>
         </w:numPr>
       </w:pPr>
-      <w:commentRangeStart w:id="16"/>
-      <w:r>
-        <w:t>Set the load to 100%</w:t>
-      </w:r>
-      <w:commentRangeEnd w:id="16"/>
-      <w:r>
-        <w:rPr>
-          <w:rStyle w:val="CommentReference"/>
-        </w:rPr>
-        <w:commentReference w:id="16"/>
+      <w:r>
+        <w:t>Set throttle to draw 200 A</w:t>
       </w:r>
     </w:p>
     <w:p>
@@ -2842,11 +2900,12 @@
         <w:pStyle w:val="ListParagraph"/>
         <w:numPr>
           <w:ilvl w:val="0"/>
-          <w:numId w:val="9"/>
+          <w:numId w:val="12"/>
         </w:numPr>
       </w:pPr>
       <w:r>
-        <w:t>Set throttle to 0%</w:t>
+        <w:lastRenderedPageBreak/>
+        <w:t>Run test for 10 seconds</w:t>
       </w:r>
     </w:p>
     <w:p>
@@ -2854,11 +2913,11 @@
         <w:pStyle w:val="ListParagraph"/>
         <w:numPr>
           <w:ilvl w:val="0"/>
-          <w:numId w:val="9"/>
+          <w:numId w:val="12"/>
         </w:numPr>
       </w:pPr>
       <w:r>
-        <w:t>Ramp the throttle to 100%</w:t>
+        <w:t>Check ATP02-04</w:t>
       </w:r>
     </w:p>
     <w:p>
@@ -2866,11 +2925,17 @@
         <w:pStyle w:val="ListParagraph"/>
         <w:numPr>
           <w:ilvl w:val="0"/>
-          <w:numId w:val="9"/>
+          <w:numId w:val="12"/>
         </w:numPr>
       </w:pPr>
       <w:r>
-        <w:t>Check ATP02-03</w:t>
+        <w:t>If this test pass</w:t>
+      </w:r>
+      <w:r>
+        <w:t>es run the same test again for 1</w:t>
+      </w:r>
+      <w:r>
+        <w:t xml:space="preserve"> min</w:t>
       </w:r>
     </w:p>
     <w:p>
@@ -2878,11 +2943,11 @@
         <w:pStyle w:val="ListParagraph"/>
         <w:numPr>
           <w:ilvl w:val="0"/>
-          <w:numId w:val="9"/>
+          <w:numId w:val="12"/>
         </w:numPr>
       </w:pPr>
       <w:r>
-        <w:t>Set throttle to 0%</w:t>
+        <w:t>Check ATP02-05</w:t>
       </w:r>
     </w:p>
     <w:p>
@@ -2905,7 +2970,8 @@
         <w:pStyle w:val="Heading1"/>
         <w:spacing w:line="360" w:lineRule="auto"/>
       </w:pPr>
-      <w:bookmarkStart w:id="17" w:name="_Toc474828435"/>
+      <w:bookmarkStart w:id="18" w:name="_Toc474828435"/>
+      <w:commentRangeStart w:id="19"/>
       <w:r>
         <w:lastRenderedPageBreak/>
         <w:t xml:space="preserve">Acceptance </w:t>
@@ -2913,8 +2979,25 @@
       <w:r>
         <w:t>Test Summary</w:t>
       </w:r>
-      <w:bookmarkEnd w:id="17"/>
-    </w:p>
+      <w:bookmarkEnd w:id="18"/>
+      <w:commentRangeEnd w:id="19"/>
+      <w:r>
+        <w:rPr>
+          <w:rStyle w:val="CommentReference"/>
+          <w:rFonts w:asciiTheme="minorHAnsi" w:eastAsiaTheme="minorEastAsia" w:hAnsiTheme="minorHAnsi" w:cstheme="minorBidi"/>
+          <w:b w:val="0"/>
+          <w:bCs w:val="0"/>
+          <w:color w:val="auto"/>
+        </w:rPr>
+        <w:commentReference w:id="19"/>
+      </w:r>
+    </w:p>
+    <w:p>
+      <w:r>
+        <w:t>Ambient temperature: ________ C</w:t>
+      </w:r>
+    </w:p>
+    <w:p/>
     <w:tbl>
       <w:tblPr>
         <w:tblStyle w:val="TableGrid"/>
@@ -3089,6 +3172,9 @@
             <w:r>
               <w:t>temperature of cells</w:t>
             </w:r>
+            <w:r>
+              <w:t xml:space="preserve"> after short 50A test</w:t>
+            </w:r>
           </w:p>
         </w:tc>
         <w:tc>
@@ -3130,7 +3216,7 @@
             <w:tcW w:w="1377" w:type="dxa"/>
           </w:tcPr>
           <w:p>
-            <w:commentRangeStart w:id="18"/>
+            <w:commentRangeStart w:id="20"/>
             <w:r>
               <w:t>ATP02</w:t>
             </w:r>
@@ -3147,6 +3233,9 @@
             <w:r>
               <w:t>Measure temperature of cells</w:t>
             </w:r>
+            <w:r>
+              <w:t xml:space="preserve"> after long 50A test</w:t>
+            </w:r>
           </w:p>
         </w:tc>
         <w:tc>
@@ -3169,7 +3258,7 @@
             </w:r>
           </w:p>
         </w:tc>
-        <w:commentRangeEnd w:id="18"/>
+        <w:commentRangeEnd w:id="20"/>
         <w:tc>
           <w:tcPr>
             <w:tcW w:w="1350" w:type="dxa"/>
@@ -3179,7 +3268,7 @@
               <w:rPr>
                 <w:rStyle w:val="CommentReference"/>
               </w:rPr>
-              <w:commentReference w:id="18"/>
+              <w:commentReference w:id="20"/>
             </w:r>
           </w:p>
         </w:tc>
@@ -3210,7 +3299,10 @@
           </w:tcPr>
           <w:p>
             <w:r>
-              <w:t>Measure temperature of motor</w:t>
+              <w:t xml:space="preserve">Measure temperature of </w:t>
+            </w:r>
+            <w:r>
+              <w:t>cells after short 200A test</w:t>
             </w:r>
           </w:p>
         </w:tc>
@@ -3220,7 +3312,7 @@
           </w:tcPr>
           <w:p>
             <w:r>
-              <w:t>25 C</w:t>
+              <w:t>40 C + ambient</w:t>
             </w:r>
           </w:p>
         </w:tc>
@@ -3230,7 +3322,7 @@
           </w:tcPr>
           <w:p>
             <w:r>
-              <w:t>5 C</w:t>
+              <w:t>Do not exceed</w:t>
             </w:r>
           </w:p>
         </w:tc>
@@ -3264,7 +3356,7 @@
           </w:tcPr>
           <w:p>
             <w:r>
-              <w:t>Measure current through the simulated load at a high load with all of the packs</w:t>
+              <w:t>Measure temperature of cells after short 200A test</w:t>
             </w:r>
           </w:p>
         </w:tc>
@@ -3274,7 +3366,7 @@
           </w:tcPr>
           <w:p>
             <w:r>
-              <w:t>154 A</w:t>
+              <w:t>40 C + ambient</w:t>
             </w:r>
           </w:p>
         </w:tc>
@@ -3284,61 +3376,7 @@
           </w:tcPr>
           <w:p>
             <w:r>
-              <w:t>45 A</w:t>
-            </w:r>
-          </w:p>
-        </w:tc>
-        <w:tc>
-          <w:tcPr>
-            <w:tcW w:w="1350" w:type="dxa"/>
-          </w:tcPr>
-          <w:p/>
-        </w:tc>
-        <w:tc>
-          <w:tcPr>
-            <w:tcW w:w="1260" w:type="dxa"/>
-          </w:tcPr>
-          <w:p/>
-        </w:tc>
-      </w:tr>
-      <w:tr>
-        <w:tc>
-          <w:tcPr>
-            <w:tcW w:w="1377" w:type="dxa"/>
-          </w:tcPr>
-          <w:p>
-            <w:r>
-              <w:t>ATP01-06</w:t>
-            </w:r>
-          </w:p>
-        </w:tc>
-        <w:tc>
-          <w:tcPr>
-            <w:tcW w:w="2241" w:type="dxa"/>
-          </w:tcPr>
-          <w:p>
-            <w:r>
-              <w:t>Measure current through the simulated load</w:t>
-            </w:r>
-          </w:p>
-        </w:tc>
-        <w:tc>
-          <w:tcPr>
-            <w:tcW w:w="1170" w:type="dxa"/>
-          </w:tcPr>
-          <w:p>
-            <w:r>
-              <w:t>0A</w:t>
-            </w:r>
-          </w:p>
-        </w:tc>
-        <w:tc>
-          <w:tcPr>
-            <w:tcW w:w="1620" w:type="dxa"/>
-          </w:tcPr>
-          <w:p>
-            <w:r>
-              <w:t>100uA</w:t>
+              <w:t>Do not exceed</w:t>
             </w:r>
           </w:p>
         </w:tc>
@@ -3458,7 +3496,7 @@
       </w:r>
     </w:p>
   </w:comment>
-  <w:comment w:id="5" w:author="Greg Flynn" w:date="2017-02-14T02:25:00Z" w:initials="GF">
+  <w:comment w:id="6" w:author="Greg Flynn" w:date="2017-02-14T02:25:00Z" w:initials="GF">
     <w:p>
       <w:pPr>
         <w:pStyle w:val="CommentText"/>
@@ -3474,7 +3512,7 @@
       </w:r>
     </w:p>
   </w:comment>
-  <w:comment w:id="8" w:author="Greg Flynn" w:date="2017-02-14T02:51:00Z" w:initials="GF">
+  <w:comment w:id="9" w:author="Greg Flynn" w:date="2017-02-14T02:51:00Z" w:initials="GF">
     <w:p>
       <w:pPr>
         <w:pStyle w:val="CommentText"/>
@@ -3493,7 +3531,7 @@
       </w:r>
     </w:p>
   </w:comment>
-  <w:comment w:id="11" w:author="Greg Flynn" w:date="2017-02-14T09:53:00Z" w:initials="GF">
+  <w:comment w:id="12" w:author="Greg Flynn" w:date="2017-02-14T09:53:00Z" w:initials="GF">
     <w:p>
       <w:pPr>
         <w:pStyle w:val="CommentText"/>
@@ -3509,7 +3547,7 @@
       </w:r>
     </w:p>
   </w:comment>
-  <w:comment w:id="13" w:author="Greg Flynn" w:date="2017-02-14T09:54:00Z" w:initials="GF">
+  <w:comment w:id="14" w:author="Greg Flynn" w:date="2017-02-14T09:54:00Z" w:initials="GF">
     <w:p>
       <w:pPr>
         <w:pStyle w:val="CommentText"/>
@@ -3525,7 +3563,7 @@
       </w:r>
     </w:p>
   </w:comment>
-  <w:comment w:id="14" w:author="Greg Flynn" w:date="2017-02-14T03:23:00Z" w:initials="GF">
+  <w:comment w:id="16" w:author="Greg Flynn" w:date="2017-02-14T03:23:00Z" w:initials="GF">
     <w:p>
       <w:pPr>
         <w:pStyle w:val="CommentText"/>
@@ -3541,7 +3579,7 @@
       </w:r>
     </w:p>
   </w:comment>
-  <w:comment w:id="16" w:author="Greg Flynn" w:date="2017-02-14T09:46:00Z" w:initials="GF">
+  <w:comment w:id="15" w:author="Greg Flynn" w:date="2017-02-14T10:34:00Z" w:initials="GF">
     <w:p>
       <w:pPr>
         <w:pStyle w:val="CommentText"/>
@@ -3553,19 +3591,14 @@
         <w:annotationRef/>
       </w:r>
       <w:r>
-        <w:t>This doesn’t seem to be a good stress test</w:t>
-      </w:r>
-    </w:p>
-    <w:p>
-      <w:pPr>
-        <w:pStyle w:val="CommentText"/>
-      </w:pPr>
-      <w:r>
-        <w:t>Why don’t we push the load to the max to get the maximum torque and current draw</w:t>
+        <w:t>Do I want this in a different ATP?</w:t>
+      </w:r>
+      <w:r>
+        <w:t xml:space="preserve"> Or should it be in a physics memo as a setup for the experiment?</w:t>
       </w:r>
     </w:p>
   </w:comment>
-  <w:comment w:id="18" w:author="Greg Flynn" w:date="2017-02-14T10:08:00Z" w:initials="GF">
+  <w:comment w:id="19" w:author="Greg Flynn" w:date="2017-02-14T10:33:00Z" w:initials="GF">
     <w:p>
       <w:pPr>
         <w:pStyle w:val="CommentText"/>
@@ -3577,13 +3610,27 @@
         <w:annotationRef/>
       </w:r>
       <w:r>
+        <w:t>What if I don’t do some of the tests eg I only do basic test?</w:t>
+      </w:r>
+    </w:p>
+  </w:comment>
+  <w:comment w:id="20" w:author="Greg Flynn" w:date="2017-02-14T10:08:00Z" w:initials="GF">
+    <w:p>
+      <w:pPr>
+        <w:pStyle w:val="CommentText"/>
+      </w:pPr>
+      <w:r>
+        <w:rPr>
+          <w:rStyle w:val="CommentReference"/>
+        </w:rPr>
+        <w:annotationRef/>
+      </w:r>
+      <w:r>
         <w:t>Do we care about the motor controller here?  We will not be cooling it</w:t>
       </w:r>
       <w:r>
         <w:t xml:space="preserve"> with our new system.</w:t>
       </w:r>
-      <w:bookmarkStart w:id="19" w:name="_GoBack"/>
-      <w:bookmarkEnd w:id="19"/>
     </w:p>
     <w:p>
       <w:pPr>
@@ -3606,7 +3653,8 @@
   <w15:commentEx w15:paraId="145355AE" w15:done="0"/>
   <w15:commentEx w15:paraId="6B19826D" w15:done="0"/>
   <w15:commentEx w15:paraId="789B1D50" w15:done="0"/>
-  <w15:commentEx w15:paraId="2B478D74" w15:done="0"/>
+  <w15:commentEx w15:paraId="6C621C43" w15:done="0"/>
+  <w15:commentEx w15:paraId="1E1C0FF2" w15:done="0"/>
   <w15:commentEx w15:paraId="5D65E212" w15:done="0"/>
 </w15:commentsEx>
 </file>
@@ -4149,6 +4197,92 @@
     </w:lvl>
   </w:abstractNum>
   <w:abstractNum w:abstractNumId="1">
+    <w:nsid w:val="24E0670C"/>
+    <w:multiLevelType w:val="hybridMultilevel"/>
+    <w:tmpl w:val="0A3AA728"/>
+    <w:lvl w:ilvl="0" w:tplc="0409000F">
+      <w:start w:val="1"/>
+      <w:numFmt w:val="decimal"/>
+      <w:lvlText w:val="%1."/>
+      <w:lvlJc w:val="left"/>
+      <w:pPr>
+        <w:ind w:left="720" w:hanging="360"/>
+      </w:pPr>
+    </w:lvl>
+    <w:lvl w:ilvl="1" w:tplc="04090019">
+      <w:start w:val="1"/>
+      <w:numFmt w:val="lowerLetter"/>
+      <w:lvlText w:val="%2."/>
+      <w:lvlJc w:val="left"/>
+      <w:pPr>
+        <w:ind w:left="1440" w:hanging="360"/>
+      </w:pPr>
+    </w:lvl>
+    <w:lvl w:ilvl="2" w:tplc="0409001B" w:tentative="1">
+      <w:start w:val="1"/>
+      <w:numFmt w:val="lowerRoman"/>
+      <w:lvlText w:val="%3."/>
+      <w:lvlJc w:val="right"/>
+      <w:pPr>
+        <w:ind w:left="2160" w:hanging="180"/>
+      </w:pPr>
+    </w:lvl>
+    <w:lvl w:ilvl="3" w:tplc="0409000F" w:tentative="1">
+      <w:start w:val="1"/>
+      <w:numFmt w:val="decimal"/>
+      <w:lvlText w:val="%4."/>
+      <w:lvlJc w:val="left"/>
+      <w:pPr>
+        <w:ind w:left="2880" w:hanging="360"/>
+      </w:pPr>
+    </w:lvl>
+    <w:lvl w:ilvl="4" w:tplc="04090019" w:tentative="1">
+      <w:start w:val="1"/>
+      <w:numFmt w:val="lowerLetter"/>
+      <w:lvlText w:val="%5."/>
+      <w:lvlJc w:val="left"/>
+      <w:pPr>
+        <w:ind w:left="3600" w:hanging="360"/>
+      </w:pPr>
+    </w:lvl>
+    <w:lvl w:ilvl="5" w:tplc="0409001B" w:tentative="1">
+      <w:start w:val="1"/>
+      <w:numFmt w:val="lowerRoman"/>
+      <w:lvlText w:val="%6."/>
+      <w:lvlJc w:val="right"/>
+      <w:pPr>
+        <w:ind w:left="4320" w:hanging="180"/>
+      </w:pPr>
+    </w:lvl>
+    <w:lvl w:ilvl="6" w:tplc="0409000F" w:tentative="1">
+      <w:start w:val="1"/>
+      <w:numFmt w:val="decimal"/>
+      <w:lvlText w:val="%7."/>
+      <w:lvlJc w:val="left"/>
+      <w:pPr>
+        <w:ind w:left="5040" w:hanging="360"/>
+      </w:pPr>
+    </w:lvl>
+    <w:lvl w:ilvl="7" w:tplc="04090019" w:tentative="1">
+      <w:start w:val="1"/>
+      <w:numFmt w:val="lowerLetter"/>
+      <w:lvlText w:val="%8."/>
+      <w:lvlJc w:val="left"/>
+      <w:pPr>
+        <w:ind w:left="5760" w:hanging="360"/>
+      </w:pPr>
+    </w:lvl>
+    <w:lvl w:ilvl="8" w:tplc="0409001B" w:tentative="1">
+      <w:start w:val="1"/>
+      <w:numFmt w:val="lowerRoman"/>
+      <w:lvlText w:val="%9."/>
+      <w:lvlJc w:val="right"/>
+      <w:pPr>
+        <w:ind w:left="6480" w:hanging="180"/>
+      </w:pPr>
+    </w:lvl>
+  </w:abstractNum>
+  <w:abstractNum w:abstractNumId="2">
     <w:nsid w:val="25667BE0"/>
     <w:multiLevelType w:val="hybridMultilevel"/>
     <w:tmpl w:val="501235E6"/>
@@ -4234,7 +4368,7 @@
       </w:pPr>
     </w:lvl>
   </w:abstractNum>
-  <w:abstractNum w:abstractNumId="2">
+  <w:abstractNum w:abstractNumId="3">
     <w:nsid w:val="30A8490C"/>
     <w:multiLevelType w:val="hybridMultilevel"/>
     <w:tmpl w:val="47281D06"/>
@@ -4320,7 +4454,7 @@
       </w:pPr>
     </w:lvl>
   </w:abstractNum>
-  <w:abstractNum w:abstractNumId="3">
+  <w:abstractNum w:abstractNumId="4">
     <w:nsid w:val="3265072E"/>
     <w:multiLevelType w:val="hybridMultilevel"/>
     <w:tmpl w:val="5EAAF518"/>
@@ -4406,7 +4540,7 @@
       </w:pPr>
     </w:lvl>
   </w:abstractNum>
-  <w:abstractNum w:abstractNumId="4">
+  <w:abstractNum w:abstractNumId="5">
     <w:nsid w:val="3B6C50E7"/>
     <w:multiLevelType w:val="hybridMultilevel"/>
     <w:tmpl w:val="E1840DE8"/>
@@ -4519,7 +4653,7 @@
       </w:rPr>
     </w:lvl>
   </w:abstractNum>
-  <w:abstractNum w:abstractNumId="5">
+  <w:abstractNum w:abstractNumId="6">
     <w:nsid w:val="4758415B"/>
     <w:multiLevelType w:val="hybridMultilevel"/>
     <w:tmpl w:val="501235E6"/>
@@ -4605,7 +4739,7 @@
       </w:pPr>
     </w:lvl>
   </w:abstractNum>
-  <w:abstractNum w:abstractNumId="6">
+  <w:abstractNum w:abstractNumId="7">
     <w:nsid w:val="4AFD16DD"/>
     <w:multiLevelType w:val="hybridMultilevel"/>
     <w:tmpl w:val="9CF6113E"/>
@@ -4691,7 +4825,7 @@
       </w:pPr>
     </w:lvl>
   </w:abstractNum>
-  <w:abstractNum w:abstractNumId="7">
+  <w:abstractNum w:abstractNumId="8">
     <w:nsid w:val="6F2D5118"/>
     <w:multiLevelType w:val="hybridMultilevel"/>
     <w:tmpl w:val="76C62CA0"/>
@@ -4777,7 +4911,7 @@
       </w:pPr>
     </w:lvl>
   </w:abstractNum>
-  <w:abstractNum w:abstractNumId="8">
+  <w:abstractNum w:abstractNumId="9">
     <w:nsid w:val="6F8932C7"/>
     <w:multiLevelType w:val="hybridMultilevel"/>
     <w:tmpl w:val="91D04F86"/>
@@ -4890,7 +5024,7 @@
       </w:rPr>
     </w:lvl>
   </w:abstractNum>
-  <w:abstractNum w:abstractNumId="9">
+  <w:abstractNum w:abstractNumId="10">
     <w:nsid w:val="77053AD3"/>
     <w:multiLevelType w:val="hybridMultilevel"/>
     <w:tmpl w:val="C12AE3EA"/>
@@ -4976,7 +5110,7 @@
       </w:pPr>
     </w:lvl>
   </w:abstractNum>
-  <w:abstractNum w:abstractNumId="10">
+  <w:abstractNum w:abstractNumId="11">
     <w:nsid w:val="7BBF2E7F"/>
     <w:multiLevelType w:val="hybridMultilevel"/>
     <w:tmpl w:val="0A3AA728"/>
@@ -5066,33 +5200,36 @@
     <w:abstractNumId w:val="0"/>
   </w:num>
   <w:num w:numId="2">
+    <w:abstractNumId w:val="6"/>
+  </w:num>
+  <w:num w:numId="3">
+    <w:abstractNumId w:val="7"/>
+  </w:num>
+  <w:num w:numId="4">
+    <w:abstractNumId w:val="10"/>
+  </w:num>
+  <w:num w:numId="5">
+    <w:abstractNumId w:val="8"/>
+  </w:num>
+  <w:num w:numId="6">
+    <w:abstractNumId w:val="3"/>
+  </w:num>
+  <w:num w:numId="7">
+    <w:abstractNumId w:val="9"/>
+  </w:num>
+  <w:num w:numId="8">
+    <w:abstractNumId w:val="11"/>
+  </w:num>
+  <w:num w:numId="9">
+    <w:abstractNumId w:val="4"/>
+  </w:num>
+  <w:num w:numId="10">
     <w:abstractNumId w:val="5"/>
   </w:num>
-  <w:num w:numId="3">
-    <w:abstractNumId w:val="6"/>
-  </w:num>
-  <w:num w:numId="4">
-    <w:abstractNumId w:val="9"/>
-  </w:num>
-  <w:num w:numId="5">
-    <w:abstractNumId w:val="7"/>
-  </w:num>
-  <w:num w:numId="6">
+  <w:num w:numId="11">
     <w:abstractNumId w:val="2"/>
   </w:num>
-  <w:num w:numId="7">
-    <w:abstractNumId w:val="8"/>
-  </w:num>
-  <w:num w:numId="8">
-    <w:abstractNumId w:val="10"/>
-  </w:num>
-  <w:num w:numId="9">
-    <w:abstractNumId w:val="3"/>
-  </w:num>
-  <w:num w:numId="10">
-    <w:abstractNumId w:val="4"/>
-  </w:num>
-  <w:num w:numId="11">
+  <w:num w:numId="12">
     <w:abstractNumId w:val="1"/>
   </w:num>
 </w:numbering>
@@ -6101,9 +6238,9 @@
   </w:compat>
   <w:rsids>
     <w:rsidRoot w:val="00363DFC"/>
+    <w:rsid w:val="002835C8"/>
     <w:rsid w:val="00363DFC"/>
     <w:rsid w:val="00AD77C6"/>
-    <w:rsid w:val="00CA3C6B"/>
     <w:rsid w:val="00FA5964"/>
   </w:rsids>
   <m:mathPr>
@@ -6929,7 +7066,7 @@
 </file>
 
 <file path=customXml/itemProps2.xml><?xml version="1.0" encoding="utf-8"?>
-<ds:datastoreItem xmlns:ds="http://schemas.openxmlformats.org/officeDocument/2006/customXml" ds:itemID="{62374726-37FB-4DF6-97DC-807200769665}">
+<ds:datastoreItem xmlns:ds="http://schemas.openxmlformats.org/officeDocument/2006/customXml" ds:itemID="{587E1808-5930-44B2-84A1-2226DC2ED8BA}">
   <ds:schemaRefs>
     <ds:schemaRef ds:uri="http://schemas.openxmlformats.org/officeDocument/2006/bibliography"/>
   </ds:schemaRefs>

</xml_diff>